<commit_message>
small corrections in P1 protocol
</commit_message>
<xml_diff>
--- a/p1/docs/Practicum1_Group8.docx
+++ b/p1/docs/Practicum1_Group8.docx
@@ -187,6 +187,7 @@
         </w:rPr>
         <w:t xml:space="preserve"> </w:t>
       </w:r>
+      <w:proofErr w:type="gramStart"/>
       <w:r>
         <w:rPr>
           <w:b/>
@@ -195,6 +196,7 @@
         </w:rPr>
         <w:t>8</w:t>
       </w:r>
+      <w:proofErr w:type="gramEnd"/>
     </w:p>
     <w:tbl>
       <w:tblPr>
@@ -614,7 +616,7 @@
           <w:r>
             <w:fldChar w:fldCharType="separate"/>
           </w:r>
-          <w:hyperlink w:anchor="_Toc164464943" w:history="1">
+          <w:hyperlink w:anchor="_Toc164644454" w:history="1">
             <w:r>
               <w:rPr>
                 <w:rStyle w:val="Hyperlink"/>
@@ -643,7 +645,7 @@
                 <w:noProof/>
                 <w:webHidden/>
               </w:rPr>
-              <w:instrText xml:space="preserve"> PAGEREF _Toc164464943 \h </w:instrText>
+              <w:instrText xml:space="preserve"> PAGEREF _Toc164644454 \h </w:instrText>
             </w:r>
             <w:r>
               <w:rPr>
@@ -686,7 +688,7 @@
               <w14:ligatures w14:val="standardContextual"/>
             </w:rPr>
           </w:pPr>
-          <w:hyperlink w:anchor="_Toc164464944" w:history="1">
+          <w:hyperlink w:anchor="_Toc164644455" w:history="1">
             <w:r>
               <w:rPr>
                 <w:rStyle w:val="Hyperlink"/>
@@ -715,7 +717,7 @@
                 <w:noProof/>
                 <w:webHidden/>
               </w:rPr>
-              <w:instrText xml:space="preserve"> PAGEREF _Toc164464944 \h </w:instrText>
+              <w:instrText xml:space="preserve"> PAGEREF _Toc164644455 \h </w:instrText>
             </w:r>
             <w:r>
               <w:rPr>
@@ -762,7 +764,7 @@
               <w14:ligatures w14:val="standardContextual"/>
             </w:rPr>
           </w:pPr>
-          <w:hyperlink w:anchor="_Toc164464945" w:history="1">
+          <w:hyperlink w:anchor="_Toc164644456" w:history="1">
             <w:r>
               <w:rPr>
                 <w:rStyle w:val="Hyperlink"/>
@@ -811,7 +813,7 @@
                 <w:noProof/>
                 <w:webHidden/>
               </w:rPr>
-              <w:instrText xml:space="preserve"> PAGEREF _Toc164464945 \h </w:instrText>
+              <w:instrText xml:space="preserve"> PAGEREF _Toc164644456 \h </w:instrText>
             </w:r>
             <w:r>
               <w:rPr>
@@ -858,7 +860,7 @@
               <w14:ligatures w14:val="standardContextual"/>
             </w:rPr>
           </w:pPr>
-          <w:hyperlink w:anchor="_Toc164464946" w:history="1">
+          <w:hyperlink w:anchor="_Toc164644457" w:history="1">
             <w:r>
               <w:rPr>
                 <w:rStyle w:val="Hyperlink"/>
@@ -907,7 +909,7 @@
                 <w:noProof/>
                 <w:webHidden/>
               </w:rPr>
-              <w:instrText xml:space="preserve"> PAGEREF _Toc164464946 \h </w:instrText>
+              <w:instrText xml:space="preserve"> PAGEREF _Toc164644457 \h </w:instrText>
             </w:r>
             <w:r>
               <w:rPr>
@@ -954,7 +956,7 @@
               <w14:ligatures w14:val="standardContextual"/>
             </w:rPr>
           </w:pPr>
-          <w:hyperlink w:anchor="_Toc164464947" w:history="1">
+          <w:hyperlink w:anchor="_Toc164644458" w:history="1">
             <w:r>
               <w:rPr>
                 <w:rStyle w:val="Hyperlink"/>
@@ -1003,7 +1005,7 @@
                 <w:noProof/>
                 <w:webHidden/>
               </w:rPr>
-              <w:instrText xml:space="preserve"> PAGEREF _Toc164464947 \h </w:instrText>
+              <w:instrText xml:space="preserve"> PAGEREF _Toc164644458 \h </w:instrText>
             </w:r>
             <w:r>
               <w:rPr>
@@ -1050,7 +1052,7 @@
               <w14:ligatures w14:val="standardContextual"/>
             </w:rPr>
           </w:pPr>
-          <w:hyperlink w:anchor="_Toc164464948" w:history="1">
+          <w:hyperlink w:anchor="_Toc164644459" w:history="1">
             <w:r>
               <w:rPr>
                 <w:rStyle w:val="Hyperlink"/>
@@ -1099,7 +1101,7 @@
                 <w:noProof/>
                 <w:webHidden/>
               </w:rPr>
-              <w:instrText xml:space="preserve"> PAGEREF _Toc164464948 \h </w:instrText>
+              <w:instrText xml:space="preserve"> PAGEREF _Toc164644459 \h </w:instrText>
             </w:r>
             <w:r>
               <w:rPr>
@@ -1144,7 +1146,7 @@
               <w14:ligatures w14:val="standardContextual"/>
             </w:rPr>
           </w:pPr>
-          <w:hyperlink w:anchor="_Toc164464949" w:history="1">
+          <w:hyperlink w:anchor="_Toc164644460" w:history="1">
             <w:r>
               <w:rPr>
                 <w:rStyle w:val="Hyperlink"/>
@@ -1171,7 +1173,7 @@
                 <w:noProof/>
                 <w:webHidden/>
               </w:rPr>
-              <w:instrText xml:space="preserve"> PAGEREF _Toc164464949 \h </w:instrText>
+              <w:instrText xml:space="preserve"> PAGEREF _Toc164644460 \h </w:instrText>
             </w:r>
             <w:r>
               <w:rPr>
@@ -1216,7 +1218,7 @@
               <w14:ligatures w14:val="standardContextual"/>
             </w:rPr>
           </w:pPr>
-          <w:hyperlink w:anchor="_Toc164464950" w:history="1">
+          <w:hyperlink w:anchor="_Toc164644461" w:history="1">
             <w:r>
               <w:rPr>
                 <w:rStyle w:val="Hyperlink"/>
@@ -1243,7 +1245,7 @@
                 <w:noProof/>
                 <w:webHidden/>
               </w:rPr>
-              <w:instrText xml:space="preserve"> PAGEREF _Toc164464950 \h </w:instrText>
+              <w:instrText xml:space="preserve"> PAGEREF _Toc164644461 \h </w:instrText>
             </w:r>
             <w:r>
               <w:rPr>
@@ -1286,7 +1288,7 @@
               <w14:ligatures w14:val="standardContextual"/>
             </w:rPr>
           </w:pPr>
-          <w:hyperlink w:anchor="_Toc164464951" w:history="1">
+          <w:hyperlink w:anchor="_Toc164644462" w:history="1">
             <w:r>
               <w:rPr>
                 <w:rStyle w:val="Hyperlink"/>
@@ -1315,7 +1317,7 @@
                 <w:noProof/>
                 <w:webHidden/>
               </w:rPr>
-              <w:instrText xml:space="preserve"> PAGEREF _Toc164464951 \h </w:instrText>
+              <w:instrText xml:space="preserve"> PAGEREF _Toc164644462 \h </w:instrText>
             </w:r>
             <w:r>
               <w:rPr>
@@ -1362,7 +1364,7 @@
               <w14:ligatures w14:val="standardContextual"/>
             </w:rPr>
           </w:pPr>
-          <w:hyperlink w:anchor="_Toc164464952" w:history="1">
+          <w:hyperlink w:anchor="_Toc164644463" w:history="1">
             <w:r>
               <w:rPr>
                 <w:rStyle w:val="Hyperlink"/>
@@ -1411,7 +1413,7 @@
                 <w:noProof/>
                 <w:webHidden/>
               </w:rPr>
-              <w:instrText xml:space="preserve"> PAGEREF _Toc164464952 \h </w:instrText>
+              <w:instrText xml:space="preserve"> PAGEREF _Toc164644463 \h </w:instrText>
             </w:r>
             <w:r>
               <w:rPr>
@@ -1458,7 +1460,7 @@
               <w14:ligatures w14:val="standardContextual"/>
             </w:rPr>
           </w:pPr>
-          <w:hyperlink w:anchor="_Toc164464953" w:history="1">
+          <w:hyperlink w:anchor="_Toc164644464" w:history="1">
             <w:r>
               <w:rPr>
                 <w:rStyle w:val="Hyperlink"/>
@@ -1507,7 +1509,7 @@
                 <w:noProof/>
                 <w:webHidden/>
               </w:rPr>
-              <w:instrText xml:space="preserve"> PAGEREF _Toc164464953 \h </w:instrText>
+              <w:instrText xml:space="preserve"> PAGEREF _Toc164644464 \h </w:instrText>
             </w:r>
             <w:r>
               <w:rPr>
@@ -1554,7 +1556,7 @@
               <w14:ligatures w14:val="standardContextual"/>
             </w:rPr>
           </w:pPr>
-          <w:hyperlink w:anchor="_Toc164464954" w:history="1">
+          <w:hyperlink w:anchor="_Toc164644465" w:history="1">
             <w:r>
               <w:rPr>
                 <w:rStyle w:val="Hyperlink"/>
@@ -1603,7 +1605,7 @@
                 <w:noProof/>
                 <w:webHidden/>
               </w:rPr>
-              <w:instrText xml:space="preserve"> PAGEREF _Toc164464954 \h </w:instrText>
+              <w:instrText xml:space="preserve"> PAGEREF _Toc164644465 \h </w:instrText>
             </w:r>
             <w:r>
               <w:rPr>
@@ -1646,7 +1648,7 @@
               <w14:ligatures w14:val="standardContextual"/>
             </w:rPr>
           </w:pPr>
-          <w:hyperlink w:anchor="_Toc164464955" w:history="1">
+          <w:hyperlink w:anchor="_Toc164644466" w:history="1">
             <w:r>
               <w:rPr>
                 <w:rStyle w:val="Hyperlink"/>
@@ -1675,7 +1677,7 @@
                 <w:noProof/>
                 <w:webHidden/>
               </w:rPr>
-              <w:instrText xml:space="preserve"> PAGEREF _Toc164464955 \h </w:instrText>
+              <w:instrText xml:space="preserve"> PAGEREF _Toc164644466 \h </w:instrText>
             </w:r>
             <w:r>
               <w:rPr>
@@ -1722,7 +1724,7 @@
               <w14:ligatures w14:val="standardContextual"/>
             </w:rPr>
           </w:pPr>
-          <w:hyperlink w:anchor="_Toc164464956" w:history="1">
+          <w:hyperlink w:anchor="_Toc164644467" w:history="1">
             <w:r>
               <w:rPr>
                 <w:rStyle w:val="Hyperlink"/>
@@ -1770,7 +1772,7 @@
                 <w:noProof/>
                 <w:webHidden/>
               </w:rPr>
-              <w:instrText xml:space="preserve"> PAGEREF _Toc164464956 \h </w:instrText>
+              <w:instrText xml:space="preserve"> PAGEREF _Toc164644467 \h </w:instrText>
             </w:r>
             <w:r>
               <w:rPr>
@@ -1817,7 +1819,7 @@
               <w14:ligatures w14:val="standardContextual"/>
             </w:rPr>
           </w:pPr>
-          <w:hyperlink w:anchor="_Toc164464957" w:history="1">
+          <w:hyperlink w:anchor="_Toc164644468" w:history="1">
             <w:r>
               <w:rPr>
                 <w:rStyle w:val="Hyperlink"/>
@@ -1865,7 +1867,7 @@
                 <w:noProof/>
                 <w:webHidden/>
               </w:rPr>
-              <w:instrText xml:space="preserve"> PAGEREF _Toc164464957 \h </w:instrText>
+              <w:instrText xml:space="preserve"> PAGEREF _Toc164644468 \h </w:instrText>
             </w:r>
             <w:r>
               <w:rPr>
@@ -1912,7 +1914,7 @@
               <w14:ligatures w14:val="standardContextual"/>
             </w:rPr>
           </w:pPr>
-          <w:hyperlink w:anchor="_Toc164464958" w:history="1">
+          <w:hyperlink w:anchor="_Toc164644469" w:history="1">
             <w:r>
               <w:rPr>
                 <w:rStyle w:val="Hyperlink"/>
@@ -1960,7 +1962,7 @@
                 <w:noProof/>
                 <w:webHidden/>
               </w:rPr>
-              <w:instrText xml:space="preserve"> PAGEREF _Toc164464958 \h </w:instrText>
+              <w:instrText xml:space="preserve"> PAGEREF _Toc164644469 \h </w:instrText>
             </w:r>
             <w:r>
               <w:rPr>
@@ -2003,7 +2005,7 @@
               <w14:ligatures w14:val="standardContextual"/>
             </w:rPr>
           </w:pPr>
-          <w:hyperlink w:anchor="_Toc164464959" w:history="1">
+          <w:hyperlink w:anchor="_Toc164644470" w:history="1">
             <w:r>
               <w:rPr>
                 <w:rStyle w:val="Hyperlink"/>
@@ -2032,7 +2034,7 @@
                 <w:noProof/>
                 <w:webHidden/>
               </w:rPr>
-              <w:instrText xml:space="preserve"> PAGEREF _Toc164464959 \h </w:instrText>
+              <w:instrText xml:space="preserve"> PAGEREF _Toc164644470 \h </w:instrText>
             </w:r>
             <w:r>
               <w:rPr>
@@ -2079,7 +2081,7 @@
               <w14:ligatures w14:val="standardContextual"/>
             </w:rPr>
           </w:pPr>
-          <w:hyperlink w:anchor="_Toc164464960" w:history="1">
+          <w:hyperlink w:anchor="_Toc164644471" w:history="1">
             <w:r>
               <w:rPr>
                 <w:rStyle w:val="Hyperlink"/>
@@ -2128,7 +2130,7 @@
                 <w:noProof/>
                 <w:webHidden/>
               </w:rPr>
-              <w:instrText xml:space="preserve"> PAGEREF _Toc164464960 \h </w:instrText>
+              <w:instrText xml:space="preserve"> PAGEREF _Toc164644471 \h </w:instrText>
             </w:r>
             <w:r>
               <w:rPr>
@@ -2175,7 +2177,7 @@
               <w14:ligatures w14:val="standardContextual"/>
             </w:rPr>
           </w:pPr>
-          <w:hyperlink w:anchor="_Toc164464961" w:history="1">
+          <w:hyperlink w:anchor="_Toc164644472" w:history="1">
             <w:r>
               <w:rPr>
                 <w:rStyle w:val="Hyperlink"/>
@@ -2224,7 +2226,7 @@
                 <w:noProof/>
                 <w:webHidden/>
               </w:rPr>
-              <w:instrText xml:space="preserve"> PAGEREF _Toc164464961 \h </w:instrText>
+              <w:instrText xml:space="preserve"> PAGEREF _Toc164644472 \h </w:instrText>
             </w:r>
             <w:r>
               <w:rPr>
@@ -2269,7 +2271,7 @@
               <w14:ligatures w14:val="standardContextual"/>
             </w:rPr>
           </w:pPr>
-          <w:hyperlink w:anchor="_Toc164464962" w:history="1">
+          <w:hyperlink w:anchor="_Toc164644473" w:history="1">
             <w:r>
               <w:rPr>
                 <w:rStyle w:val="Hyperlink"/>
@@ -2296,7 +2298,7 @@
                 <w:noProof/>
                 <w:webHidden/>
               </w:rPr>
-              <w:instrText xml:space="preserve"> PAGEREF _Toc164464962 \h </w:instrText>
+              <w:instrText xml:space="preserve"> PAGEREF _Toc164644473 \h </w:instrText>
             </w:r>
             <w:r>
               <w:rPr>
@@ -2341,7 +2343,7 @@
               <w14:ligatures w14:val="standardContextual"/>
             </w:rPr>
           </w:pPr>
-          <w:hyperlink w:anchor="_Toc164464963" w:history="1">
+          <w:hyperlink w:anchor="_Toc164644474" w:history="1">
             <w:r>
               <w:rPr>
                 <w:rStyle w:val="Hyperlink"/>
@@ -2368,7 +2370,7 @@
                 <w:noProof/>
                 <w:webHidden/>
               </w:rPr>
-              <w:instrText xml:space="preserve"> PAGEREF _Toc164464963 \h </w:instrText>
+              <w:instrText xml:space="preserve"> PAGEREF _Toc164644474 \h </w:instrText>
             </w:r>
             <w:r>
               <w:rPr>
@@ -2413,7 +2415,7 @@
               <w14:ligatures w14:val="standardContextual"/>
             </w:rPr>
           </w:pPr>
-          <w:hyperlink w:anchor="_Toc164464964" w:history="1">
+          <w:hyperlink w:anchor="_Toc164644475" w:history="1">
             <w:r>
               <w:rPr>
                 <w:rStyle w:val="Hyperlink"/>
@@ -2440,7 +2442,7 @@
                 <w:noProof/>
                 <w:webHidden/>
               </w:rPr>
-              <w:instrText xml:space="preserve"> PAGEREF _Toc164464964 \h </w:instrText>
+              <w:instrText xml:space="preserve"> PAGEREF _Toc164644475 \h </w:instrText>
             </w:r>
             <w:r>
               <w:rPr>
@@ -2485,7 +2487,7 @@
               <w14:ligatures w14:val="standardContextual"/>
             </w:rPr>
           </w:pPr>
-          <w:hyperlink w:anchor="_Toc164464965" w:history="1">
+          <w:hyperlink w:anchor="_Toc164644476" w:history="1">
             <w:r>
               <w:rPr>
                 <w:rStyle w:val="Hyperlink"/>
@@ -2512,7 +2514,7 @@
                 <w:noProof/>
                 <w:webHidden/>
               </w:rPr>
-              <w:instrText xml:space="preserve"> PAGEREF _Toc164464965 \h </w:instrText>
+              <w:instrText xml:space="preserve"> PAGEREF _Toc164644476 \h </w:instrText>
             </w:r>
             <w:r>
               <w:rPr>
@@ -2555,7 +2557,7 @@
               <w14:ligatures w14:val="standardContextual"/>
             </w:rPr>
           </w:pPr>
-          <w:hyperlink w:anchor="_Toc164464966" w:history="1">
+          <w:hyperlink w:anchor="_Toc164644477" w:history="1">
             <w:r>
               <w:rPr>
                 <w:rStyle w:val="Hyperlink"/>
@@ -2584,7 +2586,7 @@
                 <w:noProof/>
                 <w:webHidden/>
               </w:rPr>
-              <w:instrText xml:space="preserve"> PAGEREF _Toc164464966 \h </w:instrText>
+              <w:instrText xml:space="preserve"> PAGEREF _Toc164644477 \h </w:instrText>
             </w:r>
             <w:r>
               <w:rPr>
@@ -2631,7 +2633,7 @@
               <w14:ligatures w14:val="standardContextual"/>
             </w:rPr>
           </w:pPr>
-          <w:hyperlink w:anchor="_Toc164464967" w:history="1">
+          <w:hyperlink w:anchor="_Toc164644478" w:history="1">
             <w:r>
               <w:rPr>
                 <w:rStyle w:val="Hyperlink"/>
@@ -2680,7 +2682,7 @@
                 <w:noProof/>
                 <w:webHidden/>
               </w:rPr>
-              <w:instrText xml:space="preserve"> PAGEREF _Toc164464967 \h </w:instrText>
+              <w:instrText xml:space="preserve"> PAGEREF _Toc164644478 \h </w:instrText>
             </w:r>
             <w:r>
               <w:rPr>
@@ -2727,7 +2729,7 @@
               <w14:ligatures w14:val="standardContextual"/>
             </w:rPr>
           </w:pPr>
-          <w:hyperlink w:anchor="_Toc164464968" w:history="1">
+          <w:hyperlink w:anchor="_Toc164644479" w:history="1">
             <w:r>
               <w:rPr>
                 <w:rStyle w:val="Hyperlink"/>
@@ -2776,7 +2778,7 @@
                 <w:noProof/>
                 <w:webHidden/>
               </w:rPr>
-              <w:instrText xml:space="preserve"> PAGEREF _Toc164464968 \h </w:instrText>
+              <w:instrText xml:space="preserve"> PAGEREF _Toc164644479 \h </w:instrText>
             </w:r>
             <w:r>
               <w:rPr>
@@ -2823,7 +2825,7 @@
               <w14:ligatures w14:val="standardContextual"/>
             </w:rPr>
           </w:pPr>
-          <w:hyperlink w:anchor="_Toc164464969" w:history="1">
+          <w:hyperlink w:anchor="_Toc164644480" w:history="1">
             <w:r>
               <w:rPr>
                 <w:rStyle w:val="Hyperlink"/>
@@ -2872,7 +2874,7 @@
                 <w:noProof/>
                 <w:webHidden/>
               </w:rPr>
-              <w:instrText xml:space="preserve"> PAGEREF _Toc164464969 \h </w:instrText>
+              <w:instrText xml:space="preserve"> PAGEREF _Toc164644480 \h </w:instrText>
             </w:r>
             <w:r>
               <w:rPr>
@@ -2919,7 +2921,7 @@
               <w14:ligatures w14:val="standardContextual"/>
             </w:rPr>
           </w:pPr>
-          <w:hyperlink w:anchor="_Toc164464970" w:history="1">
+          <w:hyperlink w:anchor="_Toc164644481" w:history="1">
             <w:r>
               <w:rPr>
                 <w:rStyle w:val="Hyperlink"/>
@@ -2968,7 +2970,7 @@
                 <w:noProof/>
                 <w:webHidden/>
               </w:rPr>
-              <w:instrText xml:space="preserve"> PAGEREF _Toc164464970 \h </w:instrText>
+              <w:instrText xml:space="preserve"> PAGEREF _Toc164644481 \h </w:instrText>
             </w:r>
             <w:r>
               <w:rPr>
@@ -3013,7 +3015,7 @@
               <w14:ligatures w14:val="standardContextual"/>
             </w:rPr>
           </w:pPr>
-          <w:hyperlink w:anchor="_Toc164464971" w:history="1">
+          <w:hyperlink w:anchor="_Toc164644482" w:history="1">
             <w:r>
               <w:rPr>
                 <w:rStyle w:val="Hyperlink"/>
@@ -3040,7 +3042,7 @@
                 <w:noProof/>
                 <w:webHidden/>
               </w:rPr>
-              <w:instrText xml:space="preserve"> PAGEREF _Toc164464971 \h </w:instrText>
+              <w:instrText xml:space="preserve"> PAGEREF _Toc164644482 \h </w:instrText>
             </w:r>
             <w:r>
               <w:rPr>
@@ -3083,7 +3085,7 @@
               <w14:ligatures w14:val="standardContextual"/>
             </w:rPr>
           </w:pPr>
-          <w:hyperlink w:anchor="_Toc164464972" w:history="1">
+          <w:hyperlink w:anchor="_Toc164644483" w:history="1">
             <w:r>
               <w:rPr>
                 <w:rStyle w:val="Hyperlink"/>
@@ -3110,7 +3112,7 @@
                 <w:noProof/>
                 <w:webHidden/>
               </w:rPr>
-              <w:instrText xml:space="preserve"> PAGEREF _Toc164464972 \h </w:instrText>
+              <w:instrText xml:space="preserve"> PAGEREF _Toc164644483 \h </w:instrText>
             </w:r>
             <w:r>
               <w:rPr>
@@ -3156,7 +3158,7 @@
               <w14:ligatures w14:val="standardContextual"/>
             </w:rPr>
           </w:pPr>
-          <w:hyperlink w:anchor="_Toc164464973" w:history="1">
+          <w:hyperlink w:anchor="_Toc164644484" w:history="1">
             <w:r>
               <w:rPr>
                 <w:rStyle w:val="Hyperlink"/>
@@ -3183,7 +3185,7 @@
                 <w:noProof/>
                 <w:webHidden/>
               </w:rPr>
-              <w:instrText xml:space="preserve"> PAGEREF _Toc164464973 \h </w:instrText>
+              <w:instrText xml:space="preserve"> PAGEREF _Toc164644484 \h </w:instrText>
             </w:r>
             <w:r>
               <w:rPr>
@@ -3229,7 +3231,7 @@
               <w14:ligatures w14:val="standardContextual"/>
             </w:rPr>
           </w:pPr>
-          <w:hyperlink w:anchor="_Toc164464974" w:history="1">
+          <w:hyperlink w:anchor="_Toc164644485" w:history="1">
             <w:r>
               <w:rPr>
                 <w:rStyle w:val="Hyperlink"/>
@@ -3256,7 +3258,7 @@
                 <w:noProof/>
                 <w:webHidden/>
               </w:rPr>
-              <w:instrText xml:space="preserve"> PAGEREF _Toc164464974 \h </w:instrText>
+              <w:instrText xml:space="preserve"> PAGEREF _Toc164644485 \h </w:instrText>
             </w:r>
             <w:r>
               <w:rPr>
@@ -3302,7 +3304,7 @@
               <w14:ligatures w14:val="standardContextual"/>
             </w:rPr>
           </w:pPr>
-          <w:hyperlink w:anchor="_Toc164464975" w:history="1">
+          <w:hyperlink w:anchor="_Toc164644486" w:history="1">
             <w:r>
               <w:rPr>
                 <w:rStyle w:val="Hyperlink"/>
@@ -3329,7 +3331,7 @@
                 <w:noProof/>
                 <w:webHidden/>
               </w:rPr>
-              <w:instrText xml:space="preserve"> PAGEREF _Toc164464975 \h </w:instrText>
+              <w:instrText xml:space="preserve"> PAGEREF _Toc164644486 \h </w:instrText>
             </w:r>
             <w:r>
               <w:rPr>
@@ -3388,7 +3390,7 @@
           <w:szCs w:val="40"/>
         </w:rPr>
       </w:pPr>
-      <w:bookmarkStart w:id="0" w:name="_Toc164464943"/>
+      <w:bookmarkStart w:id="0" w:name="_Toc164644454"/>
       <w:r>
         <w:rPr>
           <w:rFonts w:cstheme="minorHAnsi"/>
@@ -3679,7 +3681,7 @@
             <w:pPr>
               <w:pStyle w:val="Beschriftung"/>
             </w:pPr>
-            <w:bookmarkStart w:id="1" w:name="_Toc164464976"/>
+            <w:bookmarkStart w:id="1" w:name="_Toc164644487"/>
             <w:r>
               <w:t xml:space="preserve">Figure </w:t>
             </w:r>
@@ -3936,13 +3938,23 @@
         </w:rPr>
         <w:t xml:space="preserve">GPIOs </w:t>
       </w:r>
+      <w:proofErr w:type="gramStart"/>
       <w:r>
         <w:rPr>
           <w:bCs/>
           <w:iCs/>
           <w:szCs w:val="24"/>
         </w:rPr>
-        <w:t>are capable of detecting edges and sending a flag to the interrupt-controller. The interrupt request can then be used to immediately execute a specified code.</w:t>
+        <w:t>are capable of detecting</w:t>
+      </w:r>
+      <w:proofErr w:type="gramEnd"/>
+      <w:r>
+        <w:rPr>
+          <w:bCs/>
+          <w:iCs/>
+          <w:szCs w:val="24"/>
+        </w:rPr>
+        <w:t xml:space="preserve"> edges and sending a flag to the interrupt-controller. The interrupt request can then be used to immediately execute a specified code.</w:t>
       </w:r>
     </w:p>
     <w:p>
@@ -4239,7 +4251,7 @@
               <w:pStyle w:val="Beschriftung"/>
             </w:pPr>
             <w:bookmarkStart w:id="2" w:name="_Ref164437155"/>
-            <w:bookmarkStart w:id="3" w:name="_Toc164464977"/>
+            <w:bookmarkStart w:id="3" w:name="_Toc164644488"/>
             <w:r>
               <w:t xml:space="preserve">Figure </w:t>
             </w:r>
@@ -4283,7 +4295,7 @@
       </w:pPr>
       <w:bookmarkStart w:id="4" w:name="_Ref164435326"/>
       <w:bookmarkStart w:id="5" w:name="_Ref164435344"/>
-      <w:bookmarkStart w:id="6" w:name="_Toc164464944"/>
+      <w:bookmarkStart w:id="6" w:name="_Toc164644455"/>
       <w:r>
         <w:rPr>
           <w:rFonts w:cstheme="minorHAnsi"/>
@@ -4335,7 +4347,7 @@
           <w:szCs w:val="32"/>
         </w:rPr>
       </w:pPr>
-      <w:bookmarkStart w:id="7" w:name="_Toc164464945"/>
+      <w:bookmarkStart w:id="7" w:name="_Toc164644456"/>
       <w:r>
         <w:rPr>
           <w:rFonts w:cstheme="minorHAnsi"/>
@@ -4533,7 +4545,7 @@
           <w:szCs w:val="24"/>
         </w:rPr>
       </w:pPr>
-      <w:bookmarkStart w:id="8" w:name="_Toc164465000"/>
+      <w:bookmarkStart w:id="8" w:name="_Toc164644511"/>
       <w:r>
         <w:t xml:space="preserve">Table </w:t>
       </w:r>
@@ -4574,7 +4586,7 @@
           <w:szCs w:val="32"/>
         </w:rPr>
       </w:pPr>
-      <w:bookmarkStart w:id="9" w:name="_Toc164464946"/>
+      <w:bookmarkStart w:id="9" w:name="_Toc164644457"/>
       <w:r>
         <w:rPr>
           <w:rFonts w:cstheme="minorHAnsi"/>
@@ -4798,7 +4810,7 @@
           <v:shape id="_x0000_i1025" type="#_x0000_t75" style="width:451.3pt;height:99.65pt" o:ole="">
             <v:imagedata r:id="rId10" o:title=""/>
           </v:shape>
-          <o:OLEObject Type="Embed" ProgID="Word.OpenDocumentText.12" ShapeID="_x0000_i1025" DrawAspect="Content" ObjectID="_1775223649" r:id="rId11"/>
+          <o:OLEObject Type="Embed" ProgID="Word.OpenDocumentText.12" ShapeID="_x0000_i1025" DrawAspect="Content" ObjectID="_1775258176" r:id="rId11"/>
         </w:object>
       </w:r>
     </w:p>
@@ -4806,7 +4818,7 @@
       <w:pPr>
         <w:pStyle w:val="Beschriftung"/>
       </w:pPr>
-      <w:bookmarkStart w:id="11" w:name="_Toc164464982"/>
+      <w:bookmarkStart w:id="11" w:name="_Toc164644517"/>
       <w:r>
         <w:t xml:space="preserve">Codesegment </w:t>
       </w:r>
@@ -4860,7 +4872,7 @@
           <v:shape id="_x0000_i1026" type="#_x0000_t75" style="width:442.75pt;height:135.7pt" o:ole="">
             <v:imagedata r:id="rId12" o:title="" cropright="1263f"/>
           </v:shape>
-          <o:OLEObject Type="Embed" ProgID="Word.OpenDocumentText.12" ShapeID="_x0000_i1026" DrawAspect="Content" ObjectID="_1775223650" r:id="rId13"/>
+          <o:OLEObject Type="Embed" ProgID="Word.OpenDocumentText.12" ShapeID="_x0000_i1026" DrawAspect="Content" ObjectID="_1775258177" r:id="rId13"/>
         </w:object>
       </w:r>
     </w:p>
@@ -4872,7 +4884,7 @@
           <w:szCs w:val="24"/>
         </w:rPr>
       </w:pPr>
-      <w:bookmarkStart w:id="13" w:name="_Toc164464983"/>
+      <w:bookmarkStart w:id="13" w:name="_Toc164644518"/>
       <w:r>
         <w:t xml:space="preserve">Codesegment </w:t>
       </w:r>
@@ -4937,7 +4949,7 @@
           <w:szCs w:val="32"/>
         </w:rPr>
       </w:pPr>
-      <w:bookmarkStart w:id="14" w:name="_Toc164464947"/>
+      <w:bookmarkStart w:id="14" w:name="_Toc164644458"/>
       <w:r>
         <w:rPr>
           <w:rFonts w:cstheme="minorHAnsi"/>
@@ -5044,7 +5056,7 @@
               <w:pStyle w:val="Beschriftung"/>
               <w:jc w:val="center"/>
             </w:pPr>
-            <w:bookmarkStart w:id="15" w:name="_Toc164464978"/>
+            <w:bookmarkStart w:id="15" w:name="_Toc164644489"/>
             <w:r>
               <w:t xml:space="preserve">Figure </w:t>
             </w:r>
@@ -5143,7 +5155,7 @@
               <w:pStyle w:val="Beschriftung"/>
               <w:jc w:val="center"/>
             </w:pPr>
-            <w:bookmarkStart w:id="16" w:name="_Toc164464979"/>
+            <w:bookmarkStart w:id="16" w:name="_Toc164644490"/>
             <w:r>
               <w:t xml:space="preserve">Figure </w:t>
             </w:r>
@@ -5187,7 +5199,7 @@
           <w:szCs w:val="32"/>
         </w:rPr>
       </w:pPr>
-      <w:bookmarkStart w:id="17" w:name="_Toc164464948"/>
+      <w:bookmarkStart w:id="17" w:name="_Toc164644459"/>
       <w:r>
         <w:rPr>
           <w:rFonts w:cstheme="minorHAnsi"/>
@@ -5203,7 +5215,7 @@
       <w:pPr>
         <w:pStyle w:val="berschrift3"/>
       </w:pPr>
-      <w:bookmarkStart w:id="18" w:name="_Toc164464949"/>
+      <w:bookmarkStart w:id="18" w:name="_Toc164644460"/>
       <w:r>
         <w:t xml:space="preserve">Design </w:t>
       </w:r>
@@ -5411,7 +5423,7 @@
       <w:pPr>
         <w:pStyle w:val="berschrift3"/>
       </w:pPr>
-      <w:bookmarkStart w:id="19" w:name="_Toc164464950"/>
+      <w:bookmarkStart w:id="19" w:name="_Toc164644461"/>
       <w:r>
         <w:t>Code Reusability</w:t>
       </w:r>
@@ -5480,7 +5492,7 @@
           <v:shape id="_x0000_i1027" type="#_x0000_t75" style="width:494.9pt;height:108.85pt" o:ole="">
             <v:imagedata r:id="rId16" o:title=""/>
           </v:shape>
-          <o:OLEObject Type="Embed" ProgID="Word.OpenDocumentText.12" ShapeID="_x0000_i1027" DrawAspect="Content" ObjectID="_1775223651" r:id="rId17"/>
+          <o:OLEObject Type="Embed" ProgID="Word.OpenDocumentText.12" ShapeID="_x0000_i1027" DrawAspect="Content" ObjectID="_1775258178" r:id="rId17"/>
         </w:object>
       </w:r>
     </w:p>
@@ -5488,7 +5500,7 @@
       <w:pPr>
         <w:pStyle w:val="Beschriftung"/>
       </w:pPr>
-      <w:bookmarkStart w:id="21" w:name="_Toc164464984"/>
+      <w:bookmarkStart w:id="21" w:name="_Toc164644519"/>
       <w:r>
         <w:t xml:space="preserve">Codesegment </w:t>
       </w:r>
@@ -5534,7 +5546,7 @@
       </w:pPr>
       <w:bookmarkStart w:id="22" w:name="_Ref164436036"/>
       <w:bookmarkStart w:id="23" w:name="_Ref164436040"/>
-      <w:bookmarkStart w:id="24" w:name="_Toc164464951"/>
+      <w:bookmarkStart w:id="24" w:name="_Toc164644462"/>
       <w:r>
         <w:rPr>
           <w:rFonts w:cstheme="minorHAnsi"/>
@@ -5578,7 +5590,7 @@
           <w:szCs w:val="32"/>
         </w:rPr>
       </w:pPr>
-      <w:bookmarkStart w:id="25" w:name="_Toc164464952"/>
+      <w:bookmarkStart w:id="25" w:name="_Toc164644463"/>
       <w:r>
         <w:rPr>
           <w:rFonts w:cstheme="minorHAnsi"/>
@@ -6635,7 +6647,7 @@
       <w:pPr>
         <w:pStyle w:val="Beschriftung"/>
       </w:pPr>
-      <w:bookmarkStart w:id="26" w:name="_Toc164465001"/>
+      <w:bookmarkStart w:id="26" w:name="_Toc164644512"/>
       <w:r>
         <w:t xml:space="preserve">Table </w:t>
       </w:r>
@@ -6682,7 +6694,7 @@
           <w:szCs w:val="32"/>
         </w:rPr>
       </w:pPr>
-      <w:bookmarkStart w:id="27" w:name="_Toc164464953"/>
+      <w:bookmarkStart w:id="27" w:name="_Toc164644464"/>
       <w:r>
         <w:rPr>
           <w:rFonts w:cstheme="minorHAnsi"/>
@@ -6711,7 +6723,7 @@
           <v:shape id="_x0000_i1028" type="#_x0000_t75" style="width:451.3pt;height:28.45pt" o:ole="">
             <v:imagedata r:id="rId18" o:title=""/>
           </v:shape>
-          <o:OLEObject Type="Embed" ProgID="Word.OpenDocumentText.12" ShapeID="_x0000_i1028" DrawAspect="Content" ObjectID="_1775223652" r:id="rId19"/>
+          <o:OLEObject Type="Embed" ProgID="Word.OpenDocumentText.12" ShapeID="_x0000_i1028" DrawAspect="Content" ObjectID="_1775258179" r:id="rId19"/>
         </w:object>
       </w:r>
     </w:p>
@@ -6719,7 +6731,7 @@
       <w:pPr>
         <w:pStyle w:val="Beschriftung"/>
       </w:pPr>
-      <w:bookmarkStart w:id="29" w:name="_Toc164464985"/>
+      <w:bookmarkStart w:id="29" w:name="_Toc164644520"/>
       <w:r>
         <w:t xml:space="preserve">Codesegment </w:t>
       </w:r>
@@ -6803,7 +6815,7 @@
           <v:shape id="_x0000_i1029" type="#_x0000_t75" style="width:451.3pt;height:213.55pt" o:ole="">
             <v:imagedata r:id="rId20" o:title=""/>
           </v:shape>
-          <o:OLEObject Type="Embed" ProgID="Word.OpenDocumentText.12" ShapeID="_x0000_i1029" DrawAspect="Content" ObjectID="_1775223653" r:id="rId21"/>
+          <o:OLEObject Type="Embed" ProgID="Word.OpenDocumentText.12" ShapeID="_x0000_i1029" DrawAspect="Content" ObjectID="_1775258180" r:id="rId21"/>
         </w:object>
       </w:r>
     </w:p>
@@ -6814,7 +6826,7 @@
           <w:sz w:val="22"/>
         </w:rPr>
       </w:pPr>
-      <w:bookmarkStart w:id="31" w:name="_Toc164464986"/>
+      <w:bookmarkStart w:id="31" w:name="_Toc164644521"/>
       <w:r>
         <w:t xml:space="preserve">Codesegment </w:t>
       </w:r>
@@ -6855,7 +6867,7 @@
           <w:szCs w:val="32"/>
         </w:rPr>
       </w:pPr>
-      <w:bookmarkStart w:id="32" w:name="_Toc164464954"/>
+      <w:bookmarkStart w:id="32" w:name="_Toc164644465"/>
       <w:r>
         <w:rPr>
           <w:rFonts w:cstheme="minorHAnsi"/>
@@ -6869,7 +6881,15 @@
     </w:p>
     <w:p>
       <w:r>
-        <w:t xml:space="preserve">Defines are used to reduce the amount of </w:t>
+        <w:t xml:space="preserve">Defines are used to reduce the </w:t>
+      </w:r>
+      <w:proofErr w:type="gramStart"/>
+      <w:r>
+        <w:t>amount</w:t>
+      </w:r>
+      <w:proofErr w:type="gramEnd"/>
+      <w:r>
+        <w:t xml:space="preserve"> of </w:t>
       </w:r>
       <w:r>
         <w:t>magic</w:t>
@@ -6949,7 +6969,7 @@
           <w:szCs w:val="40"/>
         </w:rPr>
       </w:pPr>
-      <w:bookmarkStart w:id="33" w:name="_Toc164464955"/>
+      <w:bookmarkStart w:id="33" w:name="_Toc164644466"/>
       <w:r>
         <w:rPr>
           <w:rFonts w:cstheme="minorHAnsi"/>
@@ -6999,7 +7019,7 @@
           <w:szCs w:val="32"/>
         </w:rPr>
       </w:pPr>
-      <w:bookmarkStart w:id="34" w:name="_Toc164464956"/>
+      <w:bookmarkStart w:id="34" w:name="_Toc164644467"/>
       <w:r>
         <w:rPr>
           <w:rFonts w:cstheme="minorHAnsi"/>
@@ -7947,7 +7967,7 @@
       <w:pPr>
         <w:pStyle w:val="Beschriftung"/>
       </w:pPr>
-      <w:bookmarkStart w:id="35" w:name="_Toc164465002"/>
+      <w:bookmarkStart w:id="35" w:name="_Toc164644513"/>
       <w:r>
         <w:t xml:space="preserve">Table </w:t>
       </w:r>
@@ -7988,7 +8008,7 @@
           <w:szCs w:val="32"/>
         </w:rPr>
       </w:pPr>
-      <w:bookmarkStart w:id="36" w:name="_Toc164464957"/>
+      <w:bookmarkStart w:id="36" w:name="_Toc164644468"/>
       <w:r>
         <w:rPr>
           <w:rFonts w:cstheme="minorHAnsi"/>
@@ -8054,7 +8074,7 @@
           <v:shape id="_x0000_i1030" type="#_x0000_t75" style="width:451.3pt;height:221.75pt" o:ole="">
             <v:imagedata r:id="rId22" o:title=""/>
           </v:shape>
-          <o:OLEObject Type="Embed" ProgID="Word.OpenDocumentText.12" ShapeID="_x0000_i1030" DrawAspect="Content" ObjectID="_1775223654" r:id="rId23"/>
+          <o:OLEObject Type="Embed" ProgID="Word.OpenDocumentText.12" ShapeID="_x0000_i1030" DrawAspect="Content" ObjectID="_1775258181" r:id="rId23"/>
         </w:object>
       </w:r>
     </w:p>
@@ -8065,7 +8085,7 @@
           <w:sz w:val="24"/>
         </w:rPr>
       </w:pPr>
-      <w:bookmarkStart w:id="38" w:name="_Toc164464987"/>
+      <w:bookmarkStart w:id="38" w:name="_Toc164644522"/>
       <w:r>
         <w:t xml:space="preserve">Codesegment </w:t>
       </w:r>
@@ -8106,7 +8126,7 @@
           <w:szCs w:val="32"/>
         </w:rPr>
       </w:pPr>
-      <w:bookmarkStart w:id="39" w:name="_Toc164464958"/>
+      <w:bookmarkStart w:id="39" w:name="_Toc164644469"/>
       <w:r>
         <w:rPr>
           <w:rFonts w:cstheme="minorHAnsi"/>
@@ -8184,8 +8204,8 @@
           <w:szCs w:val="40"/>
         </w:rPr>
       </w:pPr>
-      <w:bookmarkStart w:id="40" w:name="_Toc164464959"/>
-      <w:bookmarkStart w:id="41" w:name="_Ref164610599"/>
+      <w:bookmarkStart w:id="40" w:name="_Ref164610599"/>
+      <w:bookmarkStart w:id="41" w:name="_Toc164644470"/>
       <w:r>
         <w:rPr>
           <w:rFonts w:cstheme="minorHAnsi"/>
@@ -8251,7 +8271,7 @@
           <w:szCs w:val="32"/>
         </w:rPr>
       </w:pPr>
-      <w:bookmarkStart w:id="42" w:name="_Toc164464960"/>
+      <w:bookmarkStart w:id="42" w:name="_Toc164644471"/>
       <w:r>
         <w:rPr>
           <w:rFonts w:cstheme="minorHAnsi"/>
@@ -8268,623 +8288,756 @@
         <w:t>The values for defined constants are taken directly from the task sheet.</w:t>
       </w:r>
     </w:p>
-    <w:p>
-      <w:r>
-        <w:t xml:space="preserve">One goal is to </w:t>
-      </w:r>
-      <w:r>
-        <w:t>keep the cycle time between 100 and 1</w:t>
-      </w:r>
-      <w:r>
-        <w:t>0</w:t>
-      </w:r>
-      <w:r>
-        <w:t xml:space="preserve">00 milliseconds. The </w:t>
-      </w:r>
-      <w:r>
-        <w:rPr>
-          <w:i/>
-          <w:color w:val="002060"/>
-        </w:rPr>
-        <w:t>LIMIT(</w:t>
-      </w:r>
-      <w:r>
-        <w:rPr>
-          <w:i/>
-          <w:color w:val="002060"/>
-        </w:rPr>
-        <w:t>x, min, max</w:t>
-      </w:r>
-      <w:r>
-        <w:rPr>
-          <w:i/>
-          <w:color w:val="002060"/>
-        </w:rPr>
-        <w:t>)</w:t>
-      </w:r>
-      <w:r>
-        <w:rPr>
-          <w:color w:val="002060"/>
-        </w:rPr>
-        <w:t xml:space="preserve"> </w:t>
-      </w:r>
-      <w:r>
-        <w:t>macro</w:t>
-      </w:r>
-      <w:r>
-        <w:t xml:space="preserve"> returns the input value </w:t>
-      </w:r>
-      <w:r>
-        <w:rPr>
-          <w:i/>
-          <w:color w:val="002060"/>
-        </w:rPr>
-        <w:t>x</w:t>
-      </w:r>
-      <w:r>
-        <w:rPr>
-          <w:color w:val="002060"/>
-        </w:rPr>
-        <w:t xml:space="preserve"> </w:t>
-      </w:r>
-      <w:r>
-        <w:t xml:space="preserve">capped to the </w:t>
-      </w:r>
-      <w:r>
-        <w:rPr>
-          <w:i/>
-          <w:color w:val="002060"/>
-        </w:rPr>
-        <w:t>min</w:t>
-      </w:r>
-      <w:r>
-        <w:rPr>
-          <w:color w:val="002060"/>
-        </w:rPr>
-        <w:t xml:space="preserve"> </w:t>
-      </w:r>
-      <w:r>
-        <w:t xml:space="preserve">or </w:t>
-      </w:r>
-      <w:r>
-        <w:rPr>
-          <w:i/>
-          <w:color w:val="002060"/>
-        </w:rPr>
-        <w:t>max</w:t>
-      </w:r>
-      <w:r>
-        <w:rPr>
-          <w:color w:val="002060"/>
-        </w:rPr>
-        <w:t xml:space="preserve"> </w:t>
-      </w:r>
-      <w:r>
-        <w:t>value</w:t>
-      </w:r>
-      <w:r>
-        <w:t>.</w:t>
-      </w:r>
-      <w:r>
-        <w:t xml:space="preserve"> The reason for a macro implementation instead of a function implementation is, that the macro takes all datatypes as opposed to a function.</w:t>
-      </w:r>
-    </w:p>
-    <w:p>
-      <w:r>
-        <w:t xml:space="preserve">Keep in mind that this macro can easily be exploited when directly calling a function within this macro (e.g. </w:t>
-      </w:r>
-      <w:r>
-        <w:rPr>
-          <w:i/>
-          <w:iCs/>
-          <w:color w:val="002060"/>
-        </w:rPr>
-        <w:t>LIMITS(</w:t>
-      </w:r>
-      <w:proofErr w:type="spellStart"/>
-      <w:r>
-        <w:rPr>
-          <w:i/>
-          <w:iCs/>
-          <w:color w:val="002060"/>
-        </w:rPr>
-        <w:t>Get_Next</w:t>
-      </w:r>
-      <w:proofErr w:type="spellEnd"/>
-      <w:r>
-        <w:rPr>
-          <w:i/>
-          <w:iCs/>
-          <w:color w:val="002060"/>
-        </w:rPr>
-        <w:t>()</w:t>
-      </w:r>
-      <w:r>
-        <w:rPr>
-          <w:rStyle w:val="Funotenzeichen"/>
-        </w:rPr>
-        <w:footnoteReference w:id="1"/>
-      </w:r>
-      <w:r>
-        <w:t xml:space="preserve">, …)) </w:t>
-      </w:r>
-      <w:r>
-        <w:t xml:space="preserve">because </w:t>
-      </w:r>
-      <w:r>
-        <w:rPr>
-          <w:i/>
-          <w:iCs/>
-          <w:color w:val="002060"/>
-        </w:rPr>
-        <w:t>x</w:t>
-      </w:r>
-      <w:r>
-        <w:t xml:space="preserve"> is directly replaced with the function and </w:t>
-      </w:r>
-      <w:r>
-        <w:t>would</w:t>
-      </w:r>
-      <w:r>
-        <w:t xml:space="preserve"> be called three times.</w:t>
-      </w:r>
-      <w:r>
-        <w:t xml:space="preserve"> The macro could be reinforced with an extra declaration for </w:t>
-      </w:r>
-      <w:r>
-        <w:rPr>
-          <w:i/>
-          <w:color w:val="002060"/>
-        </w:rPr>
-        <w:t>x</w:t>
-      </w:r>
-      <w:r>
-        <w:t xml:space="preserve"> within the macro itself but won’t be implemented due to simplicity.</w:t>
-      </w:r>
-    </w:p>
-    <w:bookmarkStart w:id="43" w:name="_MON_1775051607"/>
-    <w:bookmarkEnd w:id="43"/>
-    <w:p>
-      <w:pPr>
-        <w:keepNext/>
-        <w:spacing w:line="240" w:lineRule="auto"/>
-        <w:jc w:val="left"/>
-      </w:pPr>
-      <w:r>
-        <w:rPr>
-          <w:rFonts w:cstheme="minorHAnsi"/>
-          <w:bCs/>
-          <w:szCs w:val="32"/>
-        </w:rPr>
-        <w:object w:dxaOrig="9923" w:dyaOrig="1995" w14:anchorId="7F1DC1EC">
-          <v:shape id="_x0000_i1031" type="#_x0000_t75" style="width:487.2pt;height:97.95pt" o:ole="">
-            <v:imagedata r:id="rId24" o:title=""/>
-          </v:shape>
-          <o:OLEObject Type="Embed" ProgID="Word.OpenDocumentText.12" ShapeID="_x0000_i1031" DrawAspect="Content" ObjectID="_1775223655" r:id="rId25"/>
-        </w:object>
-      </w:r>
-    </w:p>
-    <w:p>
-      <w:pPr>
-        <w:pStyle w:val="Beschriftung"/>
-        <w:jc w:val="left"/>
-      </w:pPr>
-      <w:bookmarkStart w:id="44" w:name="_Toc164464988"/>
-      <w:r>
-        <w:t xml:space="preserve">Codesegment </w:t>
-      </w:r>
-      <w:r>
-        <w:fldChar w:fldCharType="begin"/>
-      </w:r>
-      <w:r>
-        <w:instrText xml:space="preserve"> SEQ Codesegment \* ARABIC </w:instrText>
-      </w:r>
-      <w:r>
-        <w:fldChar w:fldCharType="separate"/>
-      </w:r>
-      <w:r>
-        <w:rPr>
-          <w:noProof/>
-        </w:rPr>
-        <w:t>7</w:t>
-      </w:r>
-      <w:r>
-        <w:fldChar w:fldCharType="end"/>
-      </w:r>
-      <w:r>
-        <w:t>: Task D defines and macros.</w:t>
-      </w:r>
-      <w:bookmarkEnd w:id="44"/>
-    </w:p>
-    <w:p>
-      <w:r>
-        <w:rPr>
-          <w:noProof/>
-        </w:rPr>
-        <mc:AlternateContent>
-          <mc:Choice Requires="wpg">
-            <w:drawing>
-              <wp:anchor distT="0" distB="0" distL="114300" distR="114300" simplePos="0" relativeHeight="251664384" behindDoc="0" locked="0" layoutInCell="1" allowOverlap="1" wp14:anchorId="69D9D649" wp14:editId="3602BAC1">
-                <wp:simplePos x="0" y="0"/>
-                <wp:positionH relativeFrom="column">
-                  <wp:posOffset>2012950</wp:posOffset>
-                </wp:positionH>
-                <wp:positionV relativeFrom="paragraph">
-                  <wp:posOffset>43180</wp:posOffset>
-                </wp:positionV>
-                <wp:extent cx="2267358" cy="1550036"/>
-                <wp:effectExtent l="0" t="0" r="0" b="0"/>
-                <wp:wrapNone/>
-                <wp:docPr id="1449269694" name="Gruppieren 13"/>
-                <wp:cNvGraphicFramePr/>
-                <a:graphic xmlns:a="http://schemas.openxmlformats.org/drawingml/2006/main">
-                  <a:graphicData uri="http://schemas.microsoft.com/office/word/2010/wordprocessingGroup">
-                    <wpg:wgp>
-                      <wpg:cNvGrpSpPr/>
-                      <wpg:grpSpPr>
-                        <a:xfrm>
-                          <a:off x="0" y="0"/>
-                          <a:ext cx="2267358" cy="1550036"/>
-                          <a:chOff x="214808" y="-11802"/>
-                          <a:chExt cx="2268443" cy="1551976"/>
-                        </a:xfrm>
-                      </wpg:grpSpPr>
-                      <wps:wsp>
-                        <wps:cNvPr id="116943508" name="Textfeld 6"/>
-                        <wps:cNvSpPr txBox="1"/>
-                        <wps:spPr>
+    <w:tbl>
+      <w:tblPr>
+        <w:tblStyle w:val="Tabellenraster"/>
+        <w:tblW w:w="0" w:type="auto"/>
+        <w:tblBorders>
+          <w:top w:val="none" w:sz="0" w:space="0" w:color="auto"/>
+          <w:left w:val="none" w:sz="0" w:space="0" w:color="auto"/>
+          <w:bottom w:val="none" w:sz="0" w:space="0" w:color="auto"/>
+          <w:right w:val="none" w:sz="0" w:space="0" w:color="auto"/>
+          <w:insideH w:val="none" w:sz="0" w:space="0" w:color="auto"/>
+          <w:insideV w:val="none" w:sz="0" w:space="0" w:color="auto"/>
+        </w:tblBorders>
+        <w:tblLook w:val="04A0" w:firstRow="1" w:lastRow="0" w:firstColumn="1" w:lastColumn="0" w:noHBand="0" w:noVBand="1"/>
+      </w:tblPr>
+      <w:tblGrid>
+        <w:gridCol w:w="5915"/>
+        <w:gridCol w:w="3831"/>
+      </w:tblGrid>
+      <w:tr>
+        <w:tc>
+          <w:tcPr>
+            <w:tcW w:w="5915" w:type="dxa"/>
+          </w:tcPr>
+          <w:p>
+            <w:r>
+              <w:t xml:space="preserve">One goal is to keep the cycle time between 100 and 1000 milliseconds. The </w:t>
+            </w:r>
+            <w:r>
+              <w:rPr>
+                <w:i/>
+                <w:color w:val="002060"/>
+              </w:rPr>
+              <w:t>LIMIT(x, min, max)</w:t>
+            </w:r>
+            <w:r>
+              <w:rPr>
+                <w:color w:val="002060"/>
+              </w:rPr>
+              <w:t xml:space="preserve"> </w:t>
+            </w:r>
+            <w:r>
+              <w:t xml:space="preserve">macro returns the input value </w:t>
+            </w:r>
+            <w:r>
+              <w:rPr>
+                <w:i/>
+                <w:color w:val="002060"/>
+              </w:rPr>
+              <w:t>x</w:t>
+            </w:r>
+            <w:r>
+              <w:rPr>
+                <w:color w:val="002060"/>
+              </w:rPr>
+              <w:t xml:space="preserve"> </w:t>
+            </w:r>
+            <w:r>
+              <w:t xml:space="preserve">capped to the </w:t>
+            </w:r>
+            <w:r>
+              <w:rPr>
+                <w:i/>
+                <w:color w:val="002060"/>
+              </w:rPr>
+              <w:t>min</w:t>
+            </w:r>
+            <w:r>
+              <w:rPr>
+                <w:color w:val="002060"/>
+              </w:rPr>
+              <w:t xml:space="preserve"> </w:t>
+            </w:r>
+            <w:r>
+              <w:t xml:space="preserve">or </w:t>
+            </w:r>
+            <w:r>
+              <w:rPr>
+                <w:i/>
+                <w:color w:val="002060"/>
+              </w:rPr>
+              <w:t>max</w:t>
+            </w:r>
+            <w:r>
+              <w:rPr>
+                <w:color w:val="002060"/>
+              </w:rPr>
+              <w:t xml:space="preserve"> </w:t>
+            </w:r>
+            <w:r>
+              <w:t>value. The reason for a macro implementation instead of a function implementation is, that the macro takes all datatypes as opposed to a function.</w:t>
+            </w:r>
+          </w:p>
+          <w:p/>
+          <w:p>
+            <w:r>
+              <w:t xml:space="preserve">Keep in mind that this macro can easily be exploited when directly calling a function within this macro (e.g. </w:t>
+            </w:r>
+            <w:r>
+              <w:rPr>
+                <w:i/>
+                <w:iCs/>
+                <w:color w:val="002060"/>
+              </w:rPr>
+              <w:t>LIMITS(</w:t>
+            </w:r>
+            <w:proofErr w:type="spellStart"/>
+            <w:r>
+              <w:rPr>
+                <w:i/>
+                <w:iCs/>
+                <w:color w:val="002060"/>
+              </w:rPr>
+              <w:t>Get_Next</w:t>
+            </w:r>
+            <w:proofErr w:type="spellEnd"/>
+            <w:r>
+              <w:rPr>
+                <w:i/>
+                <w:iCs/>
+                <w:color w:val="002060"/>
+              </w:rPr>
+              <w:t>()</w:t>
+            </w:r>
+            <w:r>
+              <w:rPr>
+                <w:rStyle w:val="Funotenzeichen"/>
+              </w:rPr>
+              <w:footnoteReference w:id="1"/>
+            </w:r>
+            <w:r>
+              <w:t xml:space="preserve">, …)) because </w:t>
+            </w:r>
+            <w:r>
+              <w:rPr>
+                <w:i/>
+                <w:iCs/>
+                <w:color w:val="002060"/>
+              </w:rPr>
+              <w:t>x</w:t>
+            </w:r>
+            <w:r>
+              <w:t xml:space="preserve"> is directly replaced with</w:t>
+            </w:r>
+            <w:r>
+              <w:t xml:space="preserve"> </w:t>
+            </w:r>
+          </w:p>
+        </w:tc>
+        <w:tc>
+          <w:tcPr>
+            <w:tcW w:w="3831" w:type="dxa"/>
+          </w:tcPr>
+          <w:p>
+            <w:r>
+              <w:rPr>
+                <w:noProof/>
+              </w:rPr>
+              <mc:AlternateContent>
+                <mc:Choice Requires="wpg">
+                  <w:drawing>
+                    <wp:anchor distT="0" distB="0" distL="114300" distR="114300" simplePos="0" relativeHeight="251659264" behindDoc="0" locked="0" layoutInCell="1" allowOverlap="1" wp14:anchorId="07C62B47" wp14:editId="0A248D70">
+                      <wp:simplePos x="0" y="0"/>
+                      <wp:positionH relativeFrom="column">
+                        <wp:posOffset>337820</wp:posOffset>
+                      </wp:positionH>
+                      <wp:positionV relativeFrom="paragraph">
+                        <wp:posOffset>107315</wp:posOffset>
+                      </wp:positionV>
+                      <wp:extent cx="1676400" cy="1369695"/>
+                      <wp:effectExtent l="0" t="0" r="0" b="1905"/>
+                      <wp:wrapSquare wrapText="bothSides"/>
+                      <wp:docPr id="1614132244" name="Gruppieren 3"/>
+                      <wp:cNvGraphicFramePr/>
+                      <a:graphic xmlns:a="http://schemas.openxmlformats.org/drawingml/2006/main">
+                        <a:graphicData uri="http://schemas.microsoft.com/office/word/2010/wordprocessingGroup">
+                          <wpg:wgp>
+                            <wpg:cNvGrpSpPr/>
+                            <wpg:grpSpPr>
+                              <a:xfrm>
+                                <a:off x="0" y="0"/>
+                                <a:ext cx="1676400" cy="1369695"/>
+                                <a:chOff x="304849" y="-8395"/>
+                                <a:chExt cx="1677256" cy="1250760"/>
+                              </a:xfrm>
+                            </wpg:grpSpPr>
+                            <wpg:grpSp>
+                              <wpg:cNvPr id="632182805" name="Gruppieren 1"/>
+                              <wpg:cNvGrpSpPr/>
+                              <wpg:grpSpPr>
+                                <a:xfrm>
+                                  <a:off x="304849" y="-8395"/>
+                                  <a:ext cx="1550235" cy="1250760"/>
+                                  <a:chOff x="305050" y="-8406"/>
+                                  <a:chExt cx="1551255" cy="1252326"/>
+                                </a:xfrm>
+                              </wpg:grpSpPr>
+                              <wps:wsp>
+                                <wps:cNvPr id="457456511" name="Textfeld 6"/>
+                                <wps:cNvSpPr txBox="1"/>
+                                <wps:spPr>
+                                  <a:xfrm>
+                                    <a:off x="1351480" y="163185"/>
+                                    <a:ext cx="504825" cy="247650"/>
+                                  </a:xfrm>
+                                  <a:prstGeom prst="rect">
+                                    <a:avLst/>
+                                  </a:prstGeom>
+                                  <a:noFill/>
+                                  <a:ln>
+                                    <a:noFill/>
+                                  </a:ln>
+                                </wps:spPr>
+                                <wps:style>
+                                  <a:lnRef idx="0">
+                                    <a:scrgbClr r="0" g="0" b="0"/>
+                                  </a:lnRef>
+                                  <a:fillRef idx="0">
+                                    <a:scrgbClr r="0" g="0" b="0"/>
+                                  </a:fillRef>
+                                  <a:effectRef idx="0">
+                                    <a:scrgbClr r="0" g="0" b="0"/>
+                                  </a:effectRef>
+                                  <a:fontRef idx="minor">
+                                    <a:schemeClr val="dk1"/>
+                                  </a:fontRef>
+                                </wps:style>
+                                <wps:txbx>
+                                  <w:txbxContent>
+                                    <w:p>
+                                      <w:r>
+                                        <w:t>max</w:t>
+                                      </w:r>
+                                    </w:p>
+                                  </w:txbxContent>
+                                </wps:txbx>
+                                <wps:bodyPr rot="0" spcFirstLastPara="0" vert="horz" wrap="square" lIns="91440" tIns="45720" rIns="91440" bIns="45720" numCol="1" spcCol="0" rtlCol="0" fromWordArt="0" anchor="t" anchorCtr="0" forceAA="0" compatLnSpc="1">
+                                  <a:prstTxWarp prst="textNoShape">
+                                    <a:avLst/>
+                                  </a:prstTxWarp>
+                                  <a:noAutofit/>
+                                </wps:bodyPr>
+                              </wps:wsp>
+                              <wps:wsp>
+                                <wps:cNvPr id="1718663625" name="Textfeld 6"/>
+                                <wps:cNvSpPr txBox="1"/>
+                                <wps:spPr>
+                                  <a:xfrm>
+                                    <a:off x="305050" y="996270"/>
+                                    <a:ext cx="504825" cy="247650"/>
+                                  </a:xfrm>
+                                  <a:prstGeom prst="rect">
+                                    <a:avLst/>
+                                  </a:prstGeom>
+                                  <a:noFill/>
+                                  <a:ln>
+                                    <a:noFill/>
+                                  </a:ln>
+                                </wps:spPr>
+                                <wps:style>
+                                  <a:lnRef idx="0">
+                                    <a:scrgbClr r="0" g="0" b="0"/>
+                                  </a:lnRef>
+                                  <a:fillRef idx="0">
+                                    <a:scrgbClr r="0" g="0" b="0"/>
+                                  </a:fillRef>
+                                  <a:effectRef idx="0">
+                                    <a:scrgbClr r="0" g="0" b="0"/>
+                                  </a:effectRef>
+                                  <a:fontRef idx="minor">
+                                    <a:schemeClr val="dk1"/>
+                                  </a:fontRef>
+                                </wps:style>
+                                <wps:txbx>
+                                  <w:txbxContent>
+                                    <w:p>
+                                      <w:r>
+                                        <w:t>min</w:t>
+                                      </w:r>
+                                    </w:p>
+                                  </w:txbxContent>
+                                </wps:txbx>
+                                <wps:bodyPr rot="0" spcFirstLastPara="0" vert="horz" wrap="square" lIns="91440" tIns="45720" rIns="91440" bIns="45720" numCol="1" spcCol="0" rtlCol="0" fromWordArt="0" anchor="t" anchorCtr="0" forceAA="0" compatLnSpc="1">
+                                  <a:prstTxWarp prst="textNoShape">
+                                    <a:avLst/>
+                                  </a:prstTxWarp>
+                                  <a:noAutofit/>
+                                </wps:bodyPr>
+                              </wps:wsp>
+                              <wps:wsp>
+                                <wps:cNvPr id="1903534060" name="Textfeld 6"/>
+                                <wps:cNvSpPr txBox="1"/>
+                                <wps:spPr>
+                                  <a:xfrm>
+                                    <a:off x="436772" y="-8406"/>
+                                    <a:ext cx="1324606" cy="336499"/>
+                                  </a:xfrm>
+                                  <a:prstGeom prst="rect">
+                                    <a:avLst/>
+                                  </a:prstGeom>
+                                  <a:noFill/>
+                                  <a:ln>
+                                    <a:noFill/>
+                                  </a:ln>
+                                </wps:spPr>
+                                <wps:style>
+                                  <a:lnRef idx="0">
+                                    <a:scrgbClr r="0" g="0" b="0"/>
+                                  </a:lnRef>
+                                  <a:fillRef idx="0">
+                                    <a:scrgbClr r="0" g="0" b="0"/>
+                                  </a:fillRef>
+                                  <a:effectRef idx="0">
+                                    <a:scrgbClr r="0" g="0" b="0"/>
+                                  </a:effectRef>
+                                  <a:fontRef idx="minor">
+                                    <a:schemeClr val="dk1"/>
+                                  </a:fontRef>
+                                </wps:style>
+                                <wps:txbx>
+                                  <w:txbxContent>
+                                    <w:p>
+                                      <w:r>
+                                        <w:t>LIMIT(x, min, max)</w:t>
+                                      </w:r>
+                                    </w:p>
+                                  </w:txbxContent>
+                                </wps:txbx>
+                                <wps:bodyPr rot="0" spcFirstLastPara="0" vert="horz" wrap="square" lIns="91440" tIns="45720" rIns="91440" bIns="45720" numCol="1" spcCol="0" rtlCol="0" fromWordArt="0" anchor="t" anchorCtr="0" forceAA="0" compatLnSpc="1">
+                                  <a:prstTxWarp prst="textNoShape">
+                                    <a:avLst/>
+                                  </a:prstTxWarp>
+                                  <a:noAutofit/>
+                                </wps:bodyPr>
+                              </wps:wsp>
+                            </wpg:grpSp>
+                            <wps:wsp>
+                              <wps:cNvPr id="1791673328" name="Textfeld 2"/>
+                              <wps:cNvSpPr txBox="1"/>
+                              <wps:spPr>
+                                <a:xfrm>
+                                  <a:off x="1740805" y="709909"/>
+                                  <a:ext cx="241300" cy="285115"/>
+                                </a:xfrm>
+                                <a:prstGeom prst="rect">
+                                  <a:avLst/>
+                                </a:prstGeom>
+                                <a:noFill/>
+                                <a:ln>
+                                  <a:noFill/>
+                                </a:ln>
+                              </wps:spPr>
+                              <wps:style>
+                                <a:lnRef idx="0">
+                                  <a:scrgbClr r="0" g="0" b="0"/>
+                                </a:lnRef>
+                                <a:fillRef idx="0">
+                                  <a:scrgbClr r="0" g="0" b="0"/>
+                                </a:fillRef>
+                                <a:effectRef idx="0">
+                                  <a:scrgbClr r="0" g="0" b="0"/>
+                                </a:effectRef>
+                                <a:fontRef idx="minor">
+                                  <a:schemeClr val="dk1"/>
+                                </a:fontRef>
+                              </wps:style>
+                              <wps:txbx>
+                                <w:txbxContent>
+                                  <w:p>
+                                    <w:r>
+                                      <w:t>x</w:t>
+                                    </w:r>
+                                  </w:p>
+                                </w:txbxContent>
+                              </wps:txbx>
+                              <wps:bodyPr rot="0" spcFirstLastPara="0" vertOverflow="clip" horzOverflow="clip" vert="horz" wrap="square" lIns="91440" tIns="45720" rIns="91440" bIns="45720" numCol="1" spcCol="0" rtlCol="0" fromWordArt="0" anchor="t" anchorCtr="0" forceAA="0" compatLnSpc="1">
+                                <a:prstTxWarp prst="textNoShape">
+                                  <a:avLst/>
+                                </a:prstTxWarp>
+                                <a:noAutofit/>
+                              </wps:bodyPr>
+                            </wps:wsp>
+                          </wpg:wgp>
+                        </a:graphicData>
+                      </a:graphic>
+                      <wp14:sizeRelH relativeFrom="margin">
+                        <wp14:pctWidth>0</wp14:pctWidth>
+                      </wp14:sizeRelH>
+                      <wp14:sizeRelV relativeFrom="margin">
+                        <wp14:pctHeight>0</wp14:pctHeight>
+                      </wp14:sizeRelV>
+                    </wp:anchor>
+                  </w:drawing>
+                </mc:Choice>
+                <mc:Fallback>
+                  <w:pict>
+                    <v:group w14:anchorId="07C62B47" id="Gruppieren 3" o:spid="_x0000_s1026" style="position:absolute;left:0;text-align:left;margin-left:26.6pt;margin-top:8.45pt;width:132pt;height:107.85pt;z-index:251659264;mso-width-relative:margin;mso-height-relative:margin" coordorigin="3048,-83" coordsize="16772,12507" o:gfxdata="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">
+                      <v:group id="Gruppieren 1" o:spid="_x0000_s1027" style="position:absolute;left:3048;top:-83;width:15502;height:12506" coordorigin="3050,-84" coordsize="15512,12523" o:gfxdata="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">
+                        <v:shapetype id="_x0000_t202" coordsize="21600,21600" o:spt="202" path="m,l,21600r21600,l21600,xe">
+                          <v:stroke joinstyle="miter"/>
+                          <v:path gradientshapeok="t" o:connecttype="rect"/>
+                        </v:shapetype>
+                        <v:shape id="Textfeld 6" o:spid="_x0000_s1028" type="#_x0000_t202" style="position:absolute;left:13514;top:1631;width:5049;height:2477;visibility:visible;mso-wrap-style:square;v-text-anchor:top" o:gfxdata="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" filled="f" stroked="f">
+                          <v:textbox>
+                            <w:txbxContent>
+                              <w:p>
+                                <w:r>
+                                  <w:t>max</w:t>
+                                </w:r>
+                              </w:p>
+                            </w:txbxContent>
+                          </v:textbox>
+                        </v:shape>
+                        <v:shape id="Textfeld 6" o:spid="_x0000_s1029" type="#_x0000_t202" style="position:absolute;left:3050;top:9962;width:5048;height:2477;visibility:visible;mso-wrap-style:square;v-text-anchor:top" o:gfxdata="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" filled="f" stroked="f">
+                          <v:textbox>
+                            <w:txbxContent>
+                              <w:p>
+                                <w:r>
+                                  <w:t>min</w:t>
+                                </w:r>
+                              </w:p>
+                            </w:txbxContent>
+                          </v:textbox>
+                        </v:shape>
+                        <v:shape id="Textfeld 6" o:spid="_x0000_s1030" type="#_x0000_t202" style="position:absolute;left:4367;top:-84;width:13246;height:3364;visibility:visible;mso-wrap-style:square;v-text-anchor:top" o:gfxdata="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" filled="f" stroked="f">
+                          <v:textbox>
+                            <w:txbxContent>
+                              <w:p>
+                                <w:r>
+                                  <w:t>LIMIT(x, min, max)</w:t>
+                                </w:r>
+                              </w:p>
+                            </w:txbxContent>
+                          </v:textbox>
+                        </v:shape>
+                      </v:group>
+                      <v:shape id="Textfeld 2" o:spid="_x0000_s1031" type="#_x0000_t202" style="position:absolute;left:17408;top:7099;width:2413;height:2851;visibility:visible;mso-wrap-style:square;v-text-anchor:top" o:gfxdata="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" filled="f" stroked="f">
+                        <v:textbox>
+                          <w:txbxContent>
+                            <w:p>
+                              <w:r>
+                                <w:t>x</w:t>
+                              </w:r>
+                            </w:p>
+                          </w:txbxContent>
+                        </v:textbox>
+                      </v:shape>
+                      <w10:wrap type="square"/>
+                    </v:group>
+                  </w:pict>
+                </mc:Fallback>
+              </mc:AlternateContent>
+            </w:r>
+            <w:r>
+              <w:rPr>
+                <w:noProof/>
+              </w:rPr>
+              <mc:AlternateContent>
+                <mc:Choice Requires="wps">
+                  <w:drawing>
+                    <wp:anchor distT="0" distB="0" distL="114300" distR="114300" simplePos="0" relativeHeight="251661312" behindDoc="0" locked="0" layoutInCell="1" allowOverlap="1" wp14:anchorId="7FB39F7F" wp14:editId="1832E6A4">
+                      <wp:simplePos x="0" y="0"/>
+                      <wp:positionH relativeFrom="column">
+                        <wp:posOffset>-5080</wp:posOffset>
+                      </wp:positionH>
+                      <wp:positionV relativeFrom="paragraph">
+                        <wp:posOffset>1764665</wp:posOffset>
+                      </wp:positionV>
+                      <wp:extent cx="2190750" cy="400050"/>
+                      <wp:effectExtent l="0" t="0" r="0" b="0"/>
+                      <wp:wrapSquare wrapText="bothSides"/>
+                      <wp:docPr id="135162942" name="Textfeld 1"/>
+                      <wp:cNvGraphicFramePr/>
+                      <a:graphic xmlns:a="http://schemas.openxmlformats.org/drawingml/2006/main">
+                        <a:graphicData uri="http://schemas.microsoft.com/office/word/2010/wordprocessingShape">
+                          <wps:wsp>
+                            <wps:cNvSpPr txBox="1"/>
+                            <wps:spPr>
+                              <a:xfrm>
+                                <a:off x="0" y="0"/>
+                                <a:ext cx="2190750" cy="400050"/>
+                              </a:xfrm>
+                              <a:prstGeom prst="rect">
+                                <a:avLst/>
+                              </a:prstGeom>
+                              <a:solidFill>
+                                <a:prstClr val="white"/>
+                              </a:solidFill>
+                              <a:ln>
+                                <a:noFill/>
+                              </a:ln>
+                            </wps:spPr>
+                            <wps:txbx>
+                              <w:txbxContent>
+                                <w:p>
+                                  <w:pPr>
+                                    <w:pStyle w:val="Beschriftung"/>
+                                    <w:jc w:val="center"/>
+                                    <w:rPr>
+                                      <w:noProof/>
+                                      <w:szCs w:val="22"/>
+                                    </w:rPr>
+                                  </w:pPr>
+                                  <w:bookmarkStart w:id="43" w:name="_Toc164644491"/>
+                                  <w:r>
+                                    <w:t xml:space="preserve">Figure </w:t>
+                                  </w:r>
+                                  <w:r>
+                                    <w:fldChar w:fldCharType="begin"/>
+                                  </w:r>
+                                  <w:r>
+                                    <w:instrText xml:space="preserve"> SEQ Figure \* ARABIC </w:instrText>
+                                  </w:r>
+                                  <w:r>
+                                    <w:fldChar w:fldCharType="separate"/>
+                                  </w:r>
+                                  <w:r>
+                                    <w:rPr>
+                                      <w:noProof/>
+                                    </w:rPr>
+                                    <w:t>5</w:t>
+                                  </w:r>
+                                  <w:r>
+                                    <w:fldChar w:fldCharType="end"/>
+                                  </w:r>
+                                  <w:r>
+                                    <w:t xml:space="preserve">: </w:t>
+                                  </w:r>
+                                  <w:r>
+                                    <w:t>LIMIT() Macro-Output</w:t>
+                                  </w:r>
+                                  <w:bookmarkEnd w:id="43"/>
+                                </w:p>
+                              </w:txbxContent>
+                            </wps:txbx>
+                            <wps:bodyPr rot="0" spcFirstLastPara="0" vertOverflow="overflow" horzOverflow="overflow" vert="horz" wrap="square" lIns="0" tIns="0" rIns="0" bIns="0" numCol="1" spcCol="0" rtlCol="0" fromWordArt="0" anchor="t" anchorCtr="0" forceAA="0" compatLnSpc="1">
+                              <a:prstTxWarp prst="textNoShape">
+                                <a:avLst/>
+                              </a:prstTxWarp>
+                              <a:noAutofit/>
+                            </wps:bodyPr>
+                          </wps:wsp>
+                        </a:graphicData>
+                      </a:graphic>
+                      <wp14:sizeRelH relativeFrom="margin">
+                        <wp14:pctWidth>0</wp14:pctWidth>
+                      </wp14:sizeRelH>
+                      <wp14:sizeRelV relativeFrom="margin">
+                        <wp14:pctHeight>0</wp14:pctHeight>
+                      </wp14:sizeRelV>
+                    </wp:anchor>
+                  </w:drawing>
+                </mc:Choice>
+                <mc:Fallback>
+                  <w:pict>
+                    <v:shape w14:anchorId="7FB39F7F" id="Textfeld 1" o:spid="_x0000_s1032" type="#_x0000_t202" style="position:absolute;left:0;text-align:left;margin-left:-.4pt;margin-top:138.95pt;width:172.5pt;height:31.5pt;z-index:251661312;visibility:visible;mso-wrap-style:square;mso-width-percent:0;mso-height-percent:0;mso-wrap-distance-left:9pt;mso-wrap-distance-top:0;mso-wrap-distance-right:9pt;mso-wrap-distance-bottom:0;mso-position-horizontal:absolute;mso-position-horizontal-relative:text;mso-position-vertical:absolute;mso-position-vertical-relative:text;mso-width-percent:0;mso-height-percent:0;mso-width-relative:margin;mso-height-relative:margin;v-text-anchor:top" o:gfxdata="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" stroked="f">
+                      <v:textbox inset="0,0,0,0">
+                        <w:txbxContent>
+                          <w:p>
+                            <w:pPr>
+                              <w:pStyle w:val="Beschriftung"/>
+                              <w:jc w:val="center"/>
+                              <w:rPr>
+                                <w:noProof/>
+                                <w:szCs w:val="22"/>
+                              </w:rPr>
+                            </w:pPr>
+                            <w:bookmarkStart w:id="44" w:name="_Toc164644491"/>
+                            <w:r>
+                              <w:t xml:space="preserve">Figure </w:t>
+                            </w:r>
+                            <w:r>
+                              <w:fldChar w:fldCharType="begin"/>
+                            </w:r>
+                            <w:r>
+                              <w:instrText xml:space="preserve"> SEQ Figure \* ARABIC </w:instrText>
+                            </w:r>
+                            <w:r>
+                              <w:fldChar w:fldCharType="separate"/>
+                            </w:r>
+                            <w:r>
+                              <w:rPr>
+                                <w:noProof/>
+                              </w:rPr>
+                              <w:t>5</w:t>
+                            </w:r>
+                            <w:r>
+                              <w:fldChar w:fldCharType="end"/>
+                            </w:r>
+                            <w:r>
+                              <w:t xml:space="preserve">: </w:t>
+                            </w:r>
+                            <w:r>
+                              <w:t>LIMIT() Macro-Output</w:t>
+                            </w:r>
+                            <w:bookmarkEnd w:id="44"/>
+                          </w:p>
+                        </w:txbxContent>
+                      </v:textbox>
+                      <w10:wrap type="square"/>
+                    </v:shape>
+                  </w:pict>
+                </mc:Fallback>
+              </mc:AlternateContent>
+            </w:r>
+            <w:r>
+              <w:rPr>
+                <w:noProof/>
+              </w:rPr>
+              <w:drawing>
+                <wp:anchor distT="0" distB="0" distL="114300" distR="114300" simplePos="0" relativeHeight="251658239" behindDoc="0" locked="0" layoutInCell="1" allowOverlap="1" wp14:anchorId="66A1A8EF" wp14:editId="1EB11EF3">
+                  <wp:simplePos x="0" y="0"/>
+                  <wp:positionH relativeFrom="column">
+                    <wp:posOffset>419100</wp:posOffset>
+                  </wp:positionH>
+                  <wp:positionV relativeFrom="paragraph">
+                    <wp:posOffset>342265</wp:posOffset>
+                  </wp:positionV>
+                  <wp:extent cx="1369695" cy="1369695"/>
+                  <wp:effectExtent l="0" t="0" r="1905" b="1905"/>
+                  <wp:wrapSquare wrapText="bothSides"/>
+                  <wp:docPr id="928328341" name="Grafik 1" descr="Ein Bild, das Reihe, Diagramm, Screenshot, Rechteck enthält.&#10;&#10;Automatisch generierte Beschreibung"/>
+                  <wp:cNvGraphicFramePr>
+                    <a:graphicFrameLocks xmlns:a="http://schemas.openxmlformats.org/drawingml/2006/main" noChangeAspect="1"/>
+                  </wp:cNvGraphicFramePr>
+                  <a:graphic xmlns:a="http://schemas.openxmlformats.org/drawingml/2006/main">
+                    <a:graphicData uri="http://schemas.openxmlformats.org/drawingml/2006/picture">
+                      <pic:pic xmlns:pic="http://schemas.openxmlformats.org/drawingml/2006/picture">
+                        <pic:nvPicPr>
+                          <pic:cNvPr id="928328341" name="Grafik 1" descr="Ein Bild, das Reihe, Diagramm, Screenshot, Rechteck enthält.&#10;&#10;Automatisch generierte Beschreibung"/>
+                          <pic:cNvPicPr/>
+                        </pic:nvPicPr>
+                        <pic:blipFill>
+                          <a:blip r:embed="rId24" cstate="print">
+                            <a:extLst>
+                              <a:ext uri="{28A0092B-C50C-407E-A947-70E740481C1C}">
+                                <a14:useLocalDpi xmlns:a14="http://schemas.microsoft.com/office/drawing/2010/main" val="0"/>
+                              </a:ext>
+                            </a:extLst>
+                          </a:blip>
+                          <a:stretch>
+                            <a:fillRect/>
+                          </a:stretch>
+                        </pic:blipFill>
+                        <pic:spPr>
                           <a:xfrm>
-                            <a:off x="1978426" y="324697"/>
-                            <a:ext cx="504825" cy="247650"/>
+                            <a:off x="0" y="0"/>
+                            <a:ext cx="1369695" cy="1369695"/>
                           </a:xfrm>
                           <a:prstGeom prst="rect">
                             <a:avLst/>
                           </a:prstGeom>
-                          <a:noFill/>
-                          <a:ln>
-                            <a:noFill/>
-                          </a:ln>
-                        </wps:spPr>
-                        <wps:style>
-                          <a:lnRef idx="0">
-                            <a:scrgbClr r="0" g="0" b="0"/>
-                          </a:lnRef>
-                          <a:fillRef idx="0">
-                            <a:scrgbClr r="0" g="0" b="0"/>
-                          </a:fillRef>
-                          <a:effectRef idx="0">
-                            <a:scrgbClr r="0" g="0" b="0"/>
-                          </a:effectRef>
-                          <a:fontRef idx="minor">
-                            <a:schemeClr val="dk1"/>
-                          </a:fontRef>
-                        </wps:style>
-                        <wps:txbx>
-                          <w:txbxContent>
-                            <w:p>
-                              <w:r>
-                                <w:t>max</w:t>
-                              </w:r>
-                            </w:p>
-                          </w:txbxContent>
-                        </wps:txbx>
-                        <wps:bodyPr rot="0" spcFirstLastPara="0" vertOverflow="overflow" horzOverflow="overflow" vert="horz" wrap="square" lIns="91440" tIns="45720" rIns="91440" bIns="45720" numCol="1" spcCol="0" rtlCol="0" fromWordArt="0" anchor="t" anchorCtr="0" forceAA="0" compatLnSpc="1">
-                          <a:prstTxWarp prst="textNoShape">
-                            <a:avLst/>
-                          </a:prstTxWarp>
-                          <a:noAutofit/>
-                        </wps:bodyPr>
-                      </wps:wsp>
-                      <wps:wsp>
-                        <wps:cNvPr id="1192598360" name="Textfeld 6"/>
-                        <wps:cNvSpPr txBox="1"/>
-                        <wps:spPr>
-                          <a:xfrm>
-                            <a:off x="214808" y="1292524"/>
-                            <a:ext cx="504825" cy="247650"/>
-                          </a:xfrm>
-                          <a:prstGeom prst="rect">
-                            <a:avLst/>
-                          </a:prstGeom>
-                          <a:noFill/>
-                          <a:ln>
-                            <a:noFill/>
-                          </a:ln>
-                        </wps:spPr>
-                        <wps:style>
-                          <a:lnRef idx="0">
-                            <a:scrgbClr r="0" g="0" b="0"/>
-                          </a:lnRef>
-                          <a:fillRef idx="0">
-                            <a:scrgbClr r="0" g="0" b="0"/>
-                          </a:fillRef>
-                          <a:effectRef idx="0">
-                            <a:scrgbClr r="0" g="0" b="0"/>
-                          </a:effectRef>
-                          <a:fontRef idx="minor">
-                            <a:schemeClr val="dk1"/>
-                          </a:fontRef>
-                        </wps:style>
-                        <wps:txbx>
-                          <w:txbxContent>
-                            <w:p>
-                              <w:r>
-                                <w:t>min</w:t>
-                              </w:r>
-                            </w:p>
-                          </w:txbxContent>
-                        </wps:txbx>
-                        <wps:bodyPr rot="0" spcFirstLastPara="0" vertOverflow="overflow" horzOverflow="overflow" vert="horz" wrap="square" lIns="91440" tIns="45720" rIns="91440" bIns="45720" numCol="1" spcCol="0" rtlCol="0" fromWordArt="0" anchor="t" anchorCtr="0" forceAA="0" compatLnSpc="1">
-                          <a:prstTxWarp prst="textNoShape">
-                            <a:avLst/>
-                          </a:prstTxWarp>
-                          <a:noAutofit/>
-                        </wps:bodyPr>
-                      </wps:wsp>
-                      <wps:wsp>
-                        <wps:cNvPr id="1618190236" name="Textfeld 6"/>
-                        <wps:cNvSpPr txBox="1"/>
-                        <wps:spPr>
-                          <a:xfrm>
-                            <a:off x="653831" y="-11802"/>
-                            <a:ext cx="1324606" cy="336499"/>
-                          </a:xfrm>
-                          <a:prstGeom prst="rect">
-                            <a:avLst/>
-                          </a:prstGeom>
-                          <a:noFill/>
-                          <a:ln>
-                            <a:noFill/>
-                          </a:ln>
-                        </wps:spPr>
-                        <wps:style>
-                          <a:lnRef idx="0">
-                            <a:scrgbClr r="0" g="0" b="0"/>
-                          </a:lnRef>
-                          <a:fillRef idx="0">
-                            <a:scrgbClr r="0" g="0" b="0"/>
-                          </a:fillRef>
-                          <a:effectRef idx="0">
-                            <a:scrgbClr r="0" g="0" b="0"/>
-                          </a:effectRef>
-                          <a:fontRef idx="minor">
-                            <a:schemeClr val="dk1"/>
-                          </a:fontRef>
-                        </wps:style>
-                        <wps:txbx>
-                          <w:txbxContent>
-                            <w:p>
-                              <w:r>
-                                <w:t>LIMIT(x, min, max)</w:t>
-                              </w:r>
-                            </w:p>
-                          </w:txbxContent>
-                        </wps:txbx>
-                        <wps:bodyPr rot="0" spcFirstLastPara="0" vertOverflow="overflow" horzOverflow="overflow" vert="horz" wrap="square" lIns="91440" tIns="45720" rIns="91440" bIns="45720" numCol="1" spcCol="0" rtlCol="0" fromWordArt="0" anchor="t" anchorCtr="0" forceAA="0" compatLnSpc="1">
-                          <a:prstTxWarp prst="textNoShape">
-                            <a:avLst/>
-                          </a:prstTxWarp>
-                          <a:noAutofit/>
-                        </wps:bodyPr>
-                      </wps:wsp>
-                    </wpg:wgp>
-                  </a:graphicData>
-                </a:graphic>
-                <wp14:sizeRelH relativeFrom="margin">
-                  <wp14:pctWidth>0</wp14:pctWidth>
-                </wp14:sizeRelH>
-                <wp14:sizeRelV relativeFrom="margin">
-                  <wp14:pctHeight>0</wp14:pctHeight>
-                </wp14:sizeRelV>
-              </wp:anchor>
-            </w:drawing>
-          </mc:Choice>
-          <mc:Fallback>
-            <w:pict>
-              <v:group w14:anchorId="69D9D649" id="Gruppieren 13" o:spid="_x0000_s1026" style="position:absolute;left:0;text-align:left;margin-left:158.5pt;margin-top:3.4pt;width:178.55pt;height:122.05pt;z-index:251664384;mso-width-relative:margin;mso-height-relative:margin" coordorigin="2148,-118" coordsize="22684,15519" o:gfxdata="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">
-                <v:shapetype id="_x0000_t202" coordsize="21600,21600" o:spt="202" path="m,l,21600r21600,l21600,xe">
-                  <v:stroke joinstyle="miter"/>
-                  <v:path gradientshapeok="t" o:connecttype="rect"/>
-                </v:shapetype>
-                <v:shape id="_x0000_s1027" type="#_x0000_t202" style="position:absolute;left:19784;top:3246;width:5048;height:2477;visibility:visible;mso-wrap-style:square;v-text-anchor:top" o:gfxdata="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" filled="f" stroked="f">
-                  <v:textbox>
-                    <w:txbxContent>
-                      <w:p>
-                        <w:r>
-                          <w:t>max</w:t>
-                        </w:r>
-                      </w:p>
-                    </w:txbxContent>
-                  </v:textbox>
-                </v:shape>
-                <v:shape id="_x0000_s1028" type="#_x0000_t202" style="position:absolute;left:2148;top:12925;width:5048;height:2476;visibility:visible;mso-wrap-style:square;v-text-anchor:top" o:gfxdata="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" filled="f" stroked="f">
-                  <v:textbox>
-                    <w:txbxContent>
-                      <w:p>
-                        <w:r>
-                          <w:t>min</w:t>
-                        </w:r>
-                      </w:p>
-                    </w:txbxContent>
-                  </v:textbox>
-                </v:shape>
-                <v:shape id="_x0000_s1029" type="#_x0000_t202" style="position:absolute;left:6538;top:-118;width:13246;height:3364;visibility:visible;mso-wrap-style:square;v-text-anchor:top" o:gfxdata="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" filled="f" stroked="f">
-                  <v:textbox>
-                    <w:txbxContent>
-                      <w:p>
-                        <w:r>
-                          <w:t>LIMIT(x, min, max)</w:t>
-                        </w:r>
-                      </w:p>
-                    </w:txbxContent>
-                  </v:textbox>
-                </v:shape>
-              </v:group>
-            </w:pict>
-          </mc:Fallback>
-        </mc:AlternateContent>
-      </w:r>
-    </w:p>
+                        </pic:spPr>
+                      </pic:pic>
+                    </a:graphicData>
+                  </a:graphic>
+                  <wp14:sizeRelH relativeFrom="margin">
+                    <wp14:pctWidth>0</wp14:pctWidth>
+                  </wp14:sizeRelH>
+                  <wp14:sizeRelV relativeFrom="margin">
+                    <wp14:pctHeight>0</wp14:pctHeight>
+                  </wp14:sizeRelV>
+                </wp:anchor>
+              </w:drawing>
+            </w:r>
+          </w:p>
+        </w:tc>
+      </w:tr>
+      <w:tr>
+        <w:tc>
+          <w:tcPr>
+            <w:tcW w:w="9746" w:type="dxa"/>
+            <w:gridSpan w:val="2"/>
+          </w:tcPr>
+          <w:p>
+            <w:pPr>
+              <w:rPr>
+                <w:noProof/>
+              </w:rPr>
+            </w:pPr>
+            <w:r>
+              <w:t xml:space="preserve">the function </w:t>
+            </w:r>
+            <w:r>
+              <w:t xml:space="preserve">call </w:t>
+            </w:r>
+            <w:r>
+              <w:t>and would be called three times.</w:t>
+            </w:r>
+            <w:r>
+              <w:t xml:space="preserve"> </w:t>
+            </w:r>
+            <w:r>
+              <w:t>The macro</w:t>
+            </w:r>
+            <w:r>
+              <w:t xml:space="preserve"> </w:t>
+            </w:r>
+            <w:r>
+              <w:t xml:space="preserve">could be reinforced with an extra declaration for </w:t>
+            </w:r>
+            <w:r>
+              <w:rPr>
+                <w:i/>
+                <w:color w:val="002060"/>
+              </w:rPr>
+              <w:t>x</w:t>
+            </w:r>
+            <w:r>
+              <w:t xml:space="preserve"> within the macro itself but won’t be implemented due to simplicity.</w:t>
+            </w:r>
+          </w:p>
+        </w:tc>
+      </w:tr>
+    </w:tbl>
+    <w:bookmarkStart w:id="45" w:name="_MON_1775051607"/>
+    <w:bookmarkEnd w:id="45"/>
     <w:p>
       <w:pPr>
         <w:keepNext/>
-        <w:jc w:val="center"/>
-      </w:pPr>
-      <w:r>
-        <w:rPr>
-          <w:noProof/>
-        </w:rPr>
-        <mc:AlternateContent>
-          <mc:Choice Requires="wps">
-            <w:drawing>
-              <wp:anchor distT="0" distB="0" distL="114300" distR="114300" simplePos="0" relativeHeight="251661312" behindDoc="0" locked="0" layoutInCell="1" allowOverlap="1" wp14:anchorId="21A820EF" wp14:editId="7B131FA8">
-                <wp:simplePos x="0" y="0"/>
-                <wp:positionH relativeFrom="column">
-                  <wp:posOffset>3815303</wp:posOffset>
-                </wp:positionH>
-                <wp:positionV relativeFrom="paragraph">
-                  <wp:posOffset>571500</wp:posOffset>
-                </wp:positionV>
-                <wp:extent cx="241402" cy="285293"/>
-                <wp:effectExtent l="0" t="0" r="0" b="635"/>
-                <wp:wrapNone/>
-                <wp:docPr id="1635234796" name="Textfeld 6"/>
-                <wp:cNvGraphicFramePr/>
-                <a:graphic xmlns:a="http://schemas.openxmlformats.org/drawingml/2006/main">
-                  <a:graphicData uri="http://schemas.microsoft.com/office/word/2010/wordprocessingShape">
-                    <wps:wsp>
-                      <wps:cNvSpPr txBox="1"/>
-                      <wps:spPr>
-                        <a:xfrm>
-                          <a:off x="0" y="0"/>
-                          <a:ext cx="241402" cy="285293"/>
-                        </a:xfrm>
-                        <a:prstGeom prst="rect">
-                          <a:avLst/>
-                        </a:prstGeom>
-                        <a:noFill/>
-                        <a:ln>
-                          <a:noFill/>
-                        </a:ln>
-                      </wps:spPr>
-                      <wps:style>
-                        <a:lnRef idx="0">
-                          <a:scrgbClr r="0" g="0" b="0"/>
-                        </a:lnRef>
-                        <a:fillRef idx="0">
-                          <a:scrgbClr r="0" g="0" b="0"/>
-                        </a:fillRef>
-                        <a:effectRef idx="0">
-                          <a:scrgbClr r="0" g="0" b="0"/>
-                        </a:effectRef>
-                        <a:fontRef idx="minor">
-                          <a:schemeClr val="dk1"/>
-                        </a:fontRef>
-                      </wps:style>
-                      <wps:txbx>
-                        <w:txbxContent>
-                          <w:p>
-                            <w:r>
-                              <w:t>x</w:t>
-                            </w:r>
-                          </w:p>
-                        </w:txbxContent>
-                      </wps:txbx>
-                      <wps:bodyPr rot="0" spcFirstLastPara="0" vertOverflow="overflow" horzOverflow="overflow" vert="horz" wrap="square" lIns="91440" tIns="45720" rIns="91440" bIns="45720" numCol="1" spcCol="0" rtlCol="0" fromWordArt="0" anchor="t" anchorCtr="0" forceAA="0" compatLnSpc="1">
-                        <a:prstTxWarp prst="textNoShape">
-                          <a:avLst/>
-                        </a:prstTxWarp>
-                        <a:noAutofit/>
-                      </wps:bodyPr>
-                    </wps:wsp>
-                  </a:graphicData>
-                </a:graphic>
-                <wp14:sizeRelH relativeFrom="margin">
-                  <wp14:pctWidth>0</wp14:pctWidth>
-                </wp14:sizeRelH>
-                <wp14:sizeRelV relativeFrom="margin">
-                  <wp14:pctHeight>0</wp14:pctHeight>
-                </wp14:sizeRelV>
-              </wp:anchor>
-            </w:drawing>
-          </mc:Choice>
-          <mc:Fallback>
-            <w:pict>
-              <v:shape w14:anchorId="21A820EF" id="Textfeld 6" o:spid="_x0000_s1030" type="#_x0000_t202" style="position:absolute;left:0;text-align:left;margin-left:300.4pt;margin-top:45pt;width:19pt;height:22.45pt;z-index:251661312;visibility:visible;mso-wrap-style:square;mso-width-percent:0;mso-height-percent:0;mso-wrap-distance-left:9pt;mso-wrap-distance-top:0;mso-wrap-distance-right:9pt;mso-wrap-distance-bottom:0;mso-position-horizontal:absolute;mso-position-horizontal-relative:text;mso-position-vertical:absolute;mso-position-vertical-relative:text;mso-width-percent:0;mso-height-percent:0;mso-width-relative:margin;mso-height-relative:margin;v-text-anchor:top" o:gfxdata="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" filled="f" stroked="f">
-                <v:textbox>
-                  <w:txbxContent>
-                    <w:p>
-                      <w:r>
-                        <w:t>x</w:t>
-                      </w:r>
-                    </w:p>
-                  </w:txbxContent>
-                </v:textbox>
-              </v:shape>
-            </w:pict>
-          </mc:Fallback>
-        </mc:AlternateContent>
-      </w:r>
-      <w:r>
-        <w:rPr>
-          <w:noProof/>
-        </w:rPr>
-        <w:drawing>
-          <wp:inline distT="0" distB="0" distL="0" distR="0" wp14:anchorId="1B62A83E" wp14:editId="661CE5A9">
-            <wp:extent cx="1441095" cy="1441095"/>
-            <wp:effectExtent l="0" t="0" r="6985" b="6985"/>
-            <wp:docPr id="928328341" name="Grafik 1" descr="Ein Bild, das Reihe, Diagramm, Screenshot, Rechteck enthält.&#10;&#10;Automatisch generierte Beschreibung"/>
-            <wp:cNvGraphicFramePr>
-              <a:graphicFrameLocks xmlns:a="http://schemas.openxmlformats.org/drawingml/2006/main" noChangeAspect="1"/>
-            </wp:cNvGraphicFramePr>
-            <a:graphic xmlns:a="http://schemas.openxmlformats.org/drawingml/2006/main">
-              <a:graphicData uri="http://schemas.openxmlformats.org/drawingml/2006/picture">
-                <pic:pic xmlns:pic="http://schemas.openxmlformats.org/drawingml/2006/picture">
-                  <pic:nvPicPr>
-                    <pic:cNvPr id="928328341" name="Grafik 1" descr="Ein Bild, das Reihe, Diagramm, Screenshot, Rechteck enthält.&#10;&#10;Automatisch generierte Beschreibung"/>
-                    <pic:cNvPicPr/>
-                  </pic:nvPicPr>
-                  <pic:blipFill>
-                    <a:blip r:embed="rId26"/>
-                    <a:stretch>
-                      <a:fillRect/>
-                    </a:stretch>
-                  </pic:blipFill>
-                  <pic:spPr>
-                    <a:xfrm>
-                      <a:off x="0" y="0"/>
-                      <a:ext cx="1455919" cy="1455919"/>
-                    </a:xfrm>
-                    <a:prstGeom prst="rect">
-                      <a:avLst/>
-                    </a:prstGeom>
-                  </pic:spPr>
-                </pic:pic>
-              </a:graphicData>
-            </a:graphic>
-          </wp:inline>
-        </w:drawing>
-      </w:r>
-    </w:p>
-    <w:p>
-      <w:pPr>
-        <w:pStyle w:val="Beschriftung"/>
-        <w:jc w:val="center"/>
+        <w:spacing w:before="240" w:line="240" w:lineRule="auto"/>
+        <w:jc w:val="left"/>
+      </w:pPr>
+      <w:r>
         <w:rPr>
           <w:rFonts w:cstheme="minorHAnsi"/>
           <w:bCs/>
           <w:szCs w:val="32"/>
         </w:rPr>
-      </w:pPr>
-      <w:bookmarkStart w:id="45" w:name="_Toc164464980"/>
-      <w:r>
-        <w:t xml:space="preserve">Figure </w:t>
+        <w:object w:dxaOrig="9923" w:dyaOrig="1995" w14:anchorId="7F1DC1EC">
+          <v:shape id="_x0000_i1031" type="#_x0000_t75" style="width:487.2pt;height:97.95pt" o:ole="">
+            <v:imagedata r:id="rId25" o:title=""/>
+          </v:shape>
+          <o:OLEObject Type="Embed" ProgID="Word.OpenDocumentText.12" ShapeID="_x0000_i1031" DrawAspect="Content" ObjectID="_1775258182" r:id="rId26"/>
+        </w:object>
+      </w:r>
+    </w:p>
+    <w:p>
+      <w:pPr>
+        <w:pStyle w:val="Beschriftung"/>
+        <w:jc w:val="left"/>
+      </w:pPr>
+      <w:bookmarkStart w:id="46" w:name="_Toc164644523"/>
+      <w:r>
+        <w:t xml:space="preserve">Codesegment </w:t>
       </w:r>
       <w:r>
         <w:fldChar w:fldCharType="begin"/>
       </w:r>
       <w:r>
-        <w:instrText xml:space="preserve"> SEQ Figure \* ARABIC </w:instrText>
+        <w:instrText xml:space="preserve"> SEQ Codesegment \* ARABIC </w:instrText>
       </w:r>
       <w:r>
         <w:fldChar w:fldCharType="separate"/>
@@ -8893,30 +9046,21 @@
         <w:rPr>
           <w:noProof/>
         </w:rPr>
-        <w:t>5</w:t>
+        <w:t>7</w:t>
       </w:r>
       <w:r>
         <w:fldChar w:fldCharType="end"/>
       </w:r>
       <w:r>
-        <w:t xml:space="preserve">: LIMIT() </w:t>
-      </w:r>
-      <w:r>
-        <w:t>M</w:t>
-      </w:r>
-      <w:r>
-        <w:t>acro-</w:t>
-      </w:r>
-      <w:r>
-        <w:t>O</w:t>
-      </w:r>
-      <w:r>
-        <w:t>utpu</w:t>
-      </w:r>
-      <w:r>
-        <w:t>t</w:t>
-      </w:r>
-      <w:bookmarkEnd w:id="45"/>
+        <w:t>:</w:t>
+      </w:r>
+      <w:r>
+        <w:t xml:space="preserve"> Defines and Macros for Task D</w:t>
+      </w:r>
+      <w:r>
+        <w:t>.</w:t>
+      </w:r>
+      <w:bookmarkEnd w:id="46"/>
     </w:p>
     <w:tbl>
       <w:tblPr>
@@ -8944,7 +9088,6 @@
           <w:p>
             <w:pPr>
               <w:keepNext/>
-              <w:spacing w:before="240"/>
               <w:jc w:val="left"/>
               <w:rPr>
                 <w:rFonts w:cstheme="minorHAnsi"/>
@@ -9044,7 +9187,6 @@
           <w:p>
             <w:pPr>
               <w:keepNext/>
-              <w:spacing w:before="240"/>
               <w:jc w:val="left"/>
               <w:rPr>
                 <w:rFonts w:cstheme="minorHAnsi"/>
@@ -9194,8 +9336,8 @@
             </w:r>
           </w:p>
         </w:tc>
-        <w:bookmarkStart w:id="46" w:name="_MON_1775063876"/>
-        <w:bookmarkEnd w:id="46"/>
+        <w:bookmarkStart w:id="47" w:name="_MON_1775063876"/>
+        <w:bookmarkEnd w:id="47"/>
         <w:tc>
           <w:tcPr>
             <w:tcW w:w="3215" w:type="dxa"/>
@@ -9203,7 +9345,7 @@
           <w:p>
             <w:pPr>
               <w:keepNext/>
-              <w:spacing w:before="240"/>
+              <w:spacing w:line="240" w:lineRule="auto"/>
               <w:jc w:val="left"/>
             </w:pPr>
             <w:r>
@@ -9216,14 +9358,14 @@
                 <v:shape id="_x0000_i1032" type="#_x0000_t75" style="width:163.3pt;height:85.4pt" o:ole="">
                   <v:imagedata r:id="rId27" o:title="" cropright="41929f"/>
                 </v:shape>
-                <o:OLEObject Type="Embed" ProgID="Word.OpenDocumentText.12" ShapeID="_x0000_i1032" DrawAspect="Content" ObjectID="_1775223656" r:id="rId28"/>
+                <o:OLEObject Type="Embed" ProgID="Word.OpenDocumentText.12" ShapeID="_x0000_i1032" DrawAspect="Content" ObjectID="_1775258183" r:id="rId28"/>
               </w:object>
             </w:r>
           </w:p>
           <w:p>
             <w:pPr>
               <w:pStyle w:val="Beschriftung"/>
-              <w:spacing w:before="240" w:line="276" w:lineRule="auto"/>
+              <w:spacing w:line="276" w:lineRule="auto"/>
               <w:jc w:val="left"/>
               <w:rPr>
                 <w:rFonts w:cstheme="minorHAnsi"/>
@@ -9231,8 +9373,8 @@
                 <w:szCs w:val="32"/>
               </w:rPr>
             </w:pPr>
-            <w:bookmarkStart w:id="47" w:name="_Ref164452586"/>
-            <w:bookmarkStart w:id="48" w:name="_Toc164464989"/>
+            <w:bookmarkStart w:id="48" w:name="_Ref164452586"/>
+            <w:bookmarkStart w:id="49" w:name="_Toc164644524"/>
             <w:r>
               <w:t xml:space="preserve">Codesegment </w:t>
             </w:r>
@@ -9254,7 +9396,7 @@
             <w:r>
               <w:fldChar w:fldCharType="end"/>
             </w:r>
-            <w:bookmarkEnd w:id="47"/>
+            <w:bookmarkEnd w:id="48"/>
             <w:r>
               <w:t xml:space="preserve">: </w:t>
             </w:r>
@@ -9266,13 +9408,13 @@
             <w:r>
               <w:t xml:space="preserve"> type</w:t>
             </w:r>
-            <w:bookmarkEnd w:id="48"/>
+            <w:bookmarkEnd w:id="49"/>
           </w:p>
         </w:tc>
       </w:tr>
     </w:tbl>
-    <w:bookmarkStart w:id="49" w:name="_MON_1775051776"/>
-    <w:bookmarkEnd w:id="49"/>
+    <w:bookmarkStart w:id="50" w:name="_MON_1775051776"/>
+    <w:bookmarkEnd w:id="50"/>
     <w:p>
       <w:pPr>
         <w:keepNext/>
@@ -9289,7 +9431,7 @@
           <v:shape id="_x0000_i1033" type="#_x0000_t75" style="width:482.5pt;height:99.65pt" o:ole="">
             <v:imagedata r:id="rId29" o:title=""/>
           </v:shape>
-          <o:OLEObject Type="Embed" ProgID="Word.OpenDocumentText.12" ShapeID="_x0000_i1033" DrawAspect="Content" ObjectID="_1775223657" r:id="rId30"/>
+          <o:OLEObject Type="Embed" ProgID="Word.OpenDocumentText.12" ShapeID="_x0000_i1033" DrawAspect="Content" ObjectID="_1775258184" r:id="rId30"/>
         </w:object>
       </w:r>
     </w:p>
@@ -9298,8 +9440,8 @@
         <w:pStyle w:val="Beschriftung"/>
         <w:jc w:val="left"/>
       </w:pPr>
-      <w:bookmarkStart w:id="50" w:name="_Ref164453925"/>
-      <w:bookmarkStart w:id="51" w:name="_Toc164464990"/>
+      <w:bookmarkStart w:id="51" w:name="_Ref164453925"/>
+      <w:bookmarkStart w:id="52" w:name="_Toc164644525"/>
       <w:r>
         <w:t xml:space="preserve">Codesegment </w:t>
       </w:r>
@@ -9321,7 +9463,7 @@
       <w:r>
         <w:fldChar w:fldCharType="end"/>
       </w:r>
-      <w:bookmarkEnd w:id="50"/>
+      <w:bookmarkEnd w:id="51"/>
       <w:r>
         <w:t xml:space="preserve">: </w:t>
       </w:r>
@@ -9333,7 +9475,7 @@
       <w:r>
         <w:t>()</w:t>
       </w:r>
-      <w:bookmarkEnd w:id="51"/>
+      <w:bookmarkEnd w:id="52"/>
     </w:p>
     <w:p>
       <w:r>
@@ -9670,7 +9812,7 @@
       <w:pPr>
         <w:pStyle w:val="Beschriftung"/>
       </w:pPr>
-      <w:bookmarkStart w:id="52" w:name="_Toc164465003"/>
+      <w:bookmarkStart w:id="53" w:name="_Toc164644514"/>
       <w:r>
         <w:t xml:space="preserve">Table </w:t>
       </w:r>
@@ -9695,10 +9837,10 @@
       <w:r>
         <w:t>: Truth Table for a physical falling edge</w:t>
       </w:r>
-      <w:bookmarkEnd w:id="52"/>
+      <w:bookmarkEnd w:id="53"/>
     </w:p>
-    <w:bookmarkStart w:id="53" w:name="_MON_1775063926"/>
-    <w:bookmarkEnd w:id="53"/>
+    <w:bookmarkStart w:id="54" w:name="_MON_1775063926"/>
+    <w:bookmarkEnd w:id="54"/>
     <w:p>
       <w:pPr>
         <w:keepNext/>
@@ -9709,7 +9851,7 @@
           <v:shape id="_x0000_i1034" type="#_x0000_t75" style="width:453.6pt;height:85.4pt" o:ole="">
             <v:imagedata r:id="rId31" o:title=""/>
           </v:shape>
-          <o:OLEObject Type="Embed" ProgID="Word.OpenDocumentText.12" ShapeID="_x0000_i1034" DrawAspect="Content" ObjectID="_1775223658" r:id="rId32"/>
+          <o:OLEObject Type="Embed" ProgID="Word.OpenDocumentText.12" ShapeID="_x0000_i1034" DrawAspect="Content" ObjectID="_1775258185" r:id="rId32"/>
         </w:object>
       </w:r>
     </w:p>
@@ -9717,7 +9859,7 @@
       <w:pPr>
         <w:pStyle w:val="Beschriftung"/>
       </w:pPr>
-      <w:bookmarkStart w:id="54" w:name="_Toc164464991"/>
+      <w:bookmarkStart w:id="55" w:name="_Toc164644526"/>
       <w:r>
         <w:t xml:space="preserve">Codesegment </w:t>
       </w:r>
@@ -9750,7 +9892,7 @@
       <w:r>
         <w:t>()</w:t>
       </w:r>
-      <w:bookmarkEnd w:id="54"/>
+      <w:bookmarkEnd w:id="55"/>
     </w:p>
     <w:p>
       <w:r>
@@ -9776,7 +9918,7 @@
         <w:t xml:space="preserve"> </w:t>
       </w:r>
       <w:r>
-        <w:t xml:space="preserve">field of the Button can only be one ore zero, we can determine if the current period in- or decreases by applying a sign to the </w:t>
+        <w:t xml:space="preserve">field of the Button can only be one or zero, we can determine if the current period in- or decreases by applying a sign to the </w:t>
       </w:r>
       <w:proofErr w:type="spellStart"/>
       <w:r>
@@ -9834,6 +9976,7 @@
         <w:t>property.</w:t>
       </w:r>
     </w:p>
+    <w:p/>
     <w:p>
       <w:r>
         <w:t xml:space="preserve">By adding them together, we know if only one of the buttons has been pressed, otherwise </w:t>
@@ -9856,8 +9999,306 @@
       <w:r>
         <w:t>is 0.</w:t>
       </w:r>
-      <w:r>
-        <w:t xml:space="preserve"> In theory the </w:t>
+    </w:p>
+    <w:tbl>
+      <w:tblPr>
+        <w:tblStyle w:val="Tabellenraster"/>
+        <w:tblW w:w="0" w:type="auto"/>
+        <w:tblLook w:val="04A0" w:firstRow="1" w:lastRow="0" w:firstColumn="1" w:lastColumn="0" w:noHBand="0" w:noVBand="1"/>
+      </w:tblPr>
+      <w:tblGrid>
+        <w:gridCol w:w="2350"/>
+        <w:gridCol w:w="2350"/>
+        <w:gridCol w:w="5036"/>
+      </w:tblGrid>
+      <w:tr>
+        <w:tc>
+          <w:tcPr>
+            <w:tcW w:w="2350" w:type="dxa"/>
+            <w:shd w:val="clear" w:color="auto" w:fill="D9E2F3" w:themeFill="accent1" w:themeFillTint="33"/>
+            <w:vAlign w:val="center"/>
+          </w:tcPr>
+          <w:p>
+            <w:pPr>
+              <w:jc w:val="center"/>
+            </w:pPr>
+            <w:proofErr w:type="spellStart"/>
+            <w:r>
+              <w:t>step_up.has_changed</w:t>
+            </w:r>
+            <w:proofErr w:type="spellEnd"/>
+          </w:p>
+        </w:tc>
+        <w:tc>
+          <w:tcPr>
+            <w:tcW w:w="2323" w:type="dxa"/>
+            <w:shd w:val="clear" w:color="auto" w:fill="D9E2F3" w:themeFill="accent1" w:themeFillTint="33"/>
+            <w:vAlign w:val="center"/>
+          </w:tcPr>
+          <w:p>
+            <w:pPr>
+              <w:jc w:val="center"/>
+            </w:pPr>
+            <w:proofErr w:type="spellStart"/>
+            <w:r>
+              <w:t>step_dn.has_changed</w:t>
+            </w:r>
+            <w:proofErr w:type="spellEnd"/>
+          </w:p>
+        </w:tc>
+        <w:tc>
+          <w:tcPr>
+            <w:tcW w:w="5063" w:type="dxa"/>
+            <w:shd w:val="clear" w:color="auto" w:fill="D9E2F3" w:themeFill="accent1" w:themeFillTint="33"/>
+            <w:vAlign w:val="center"/>
+          </w:tcPr>
+          <w:p>
+            <w:pPr>
+              <w:jc w:val="center"/>
+            </w:pPr>
+            <w:proofErr w:type="spellStart"/>
+            <w:r>
+              <w:t>sgn</w:t>
+            </w:r>
+            <w:proofErr w:type="spellEnd"/>
+          </w:p>
+          <w:p>
+            <w:pPr>
+              <w:jc w:val="center"/>
+            </w:pPr>
+            <w:r>
+              <w:t>(</w:t>
+            </w:r>
+            <w:proofErr w:type="spellStart"/>
+            <w:r>
+              <w:t>step_up.has_changed</w:t>
+            </w:r>
+            <w:proofErr w:type="spellEnd"/>
+            <w:r>
+              <w:t xml:space="preserve"> - </w:t>
+            </w:r>
+            <w:proofErr w:type="spellStart"/>
+            <w:r>
+              <w:t>step_dn.has_changed</w:t>
+            </w:r>
+            <w:proofErr w:type="spellEnd"/>
+            <w:r>
+              <w:t>)</w:t>
+            </w:r>
+          </w:p>
+        </w:tc>
+      </w:tr>
+      <w:tr>
+        <w:tc>
+          <w:tcPr>
+            <w:tcW w:w="2350" w:type="dxa"/>
+          </w:tcPr>
+          <w:p>
+            <w:pPr>
+              <w:jc w:val="center"/>
+            </w:pPr>
+            <w:r>
+              <w:t>0</w:t>
+            </w:r>
+          </w:p>
+        </w:tc>
+        <w:tc>
+          <w:tcPr>
+            <w:tcW w:w="2323" w:type="dxa"/>
+          </w:tcPr>
+          <w:p>
+            <w:pPr>
+              <w:jc w:val="center"/>
+            </w:pPr>
+            <w:r>
+              <w:t>0</w:t>
+            </w:r>
+          </w:p>
+        </w:tc>
+        <w:tc>
+          <w:tcPr>
+            <w:tcW w:w="5063" w:type="dxa"/>
+          </w:tcPr>
+          <w:p>
+            <w:pPr>
+              <w:jc w:val="center"/>
+            </w:pPr>
+            <w:r>
+              <w:t>0</w:t>
+            </w:r>
+          </w:p>
+        </w:tc>
+      </w:tr>
+      <w:tr>
+        <w:tc>
+          <w:tcPr>
+            <w:tcW w:w="2350" w:type="dxa"/>
+          </w:tcPr>
+          <w:p>
+            <w:pPr>
+              <w:jc w:val="center"/>
+            </w:pPr>
+            <w:r>
+              <w:t>0</w:t>
+            </w:r>
+          </w:p>
+        </w:tc>
+        <w:tc>
+          <w:tcPr>
+            <w:tcW w:w="2323" w:type="dxa"/>
+          </w:tcPr>
+          <w:p>
+            <w:pPr>
+              <w:jc w:val="center"/>
+            </w:pPr>
+            <w:r>
+              <w:t>1</w:t>
+            </w:r>
+          </w:p>
+        </w:tc>
+        <w:tc>
+          <w:tcPr>
+            <w:tcW w:w="5063" w:type="dxa"/>
+          </w:tcPr>
+          <w:p>
+            <w:pPr>
+              <w:jc w:val="center"/>
+            </w:pPr>
+            <w:r>
+              <w:t>-1</w:t>
+            </w:r>
+          </w:p>
+        </w:tc>
+      </w:tr>
+      <w:tr>
+        <w:tc>
+          <w:tcPr>
+            <w:tcW w:w="2350" w:type="dxa"/>
+          </w:tcPr>
+          <w:p>
+            <w:pPr>
+              <w:jc w:val="center"/>
+            </w:pPr>
+            <w:r>
+              <w:t>1</w:t>
+            </w:r>
+          </w:p>
+        </w:tc>
+        <w:tc>
+          <w:tcPr>
+            <w:tcW w:w="2323" w:type="dxa"/>
+          </w:tcPr>
+          <w:p>
+            <w:pPr>
+              <w:jc w:val="center"/>
+            </w:pPr>
+            <w:r>
+              <w:t>0</w:t>
+            </w:r>
+          </w:p>
+        </w:tc>
+        <w:tc>
+          <w:tcPr>
+            <w:tcW w:w="5063" w:type="dxa"/>
+          </w:tcPr>
+          <w:p>
+            <w:pPr>
+              <w:jc w:val="center"/>
+            </w:pPr>
+            <w:r>
+              <w:t>1</w:t>
+            </w:r>
+          </w:p>
+        </w:tc>
+      </w:tr>
+      <w:tr>
+        <w:tc>
+          <w:tcPr>
+            <w:tcW w:w="2350" w:type="dxa"/>
+          </w:tcPr>
+          <w:p>
+            <w:pPr>
+              <w:jc w:val="center"/>
+            </w:pPr>
+            <w:r>
+              <w:t>1</w:t>
+            </w:r>
+          </w:p>
+        </w:tc>
+        <w:tc>
+          <w:tcPr>
+            <w:tcW w:w="2323" w:type="dxa"/>
+          </w:tcPr>
+          <w:p>
+            <w:pPr>
+              <w:jc w:val="center"/>
+            </w:pPr>
+            <w:r>
+              <w:t>1</w:t>
+            </w:r>
+          </w:p>
+        </w:tc>
+        <w:tc>
+          <w:tcPr>
+            <w:tcW w:w="5063" w:type="dxa"/>
+          </w:tcPr>
+          <w:p>
+            <w:pPr>
+              <w:keepNext/>
+              <w:jc w:val="center"/>
+            </w:pPr>
+            <w:r>
+              <w:t>0</w:t>
+            </w:r>
+          </w:p>
+        </w:tc>
+      </w:tr>
+    </w:tbl>
+    <w:p>
+      <w:pPr>
+        <w:pStyle w:val="Beschriftung"/>
+      </w:pPr>
+      <w:bookmarkStart w:id="56" w:name="_Toc164644515"/>
+      <w:r>
+        <w:t xml:space="preserve">Table </w:t>
+      </w:r>
+      <w:r>
+        <w:fldChar w:fldCharType="begin"/>
+      </w:r>
+      <w:r>
+        <w:instrText xml:space="preserve"> SEQ Table \* ARABIC </w:instrText>
+      </w:r>
+      <w:r>
+        <w:fldChar w:fldCharType="separate"/>
+      </w:r>
+      <w:r>
+        <w:rPr>
+          <w:noProof/>
+        </w:rPr>
+        <w:t>5</w:t>
+      </w:r>
+      <w:r>
+        <w:fldChar w:fldCharType="end"/>
+      </w:r>
+      <w:r>
+        <w:t xml:space="preserve">: </w:t>
+      </w:r>
+      <w:proofErr w:type="spellStart"/>
+      <w:r>
+        <w:t>sgn</w:t>
+      </w:r>
+      <w:proofErr w:type="spellEnd"/>
+      <w:r>
+        <w:t xml:space="preserve"> Table</w:t>
+      </w:r>
+      <w:bookmarkEnd w:id="56"/>
+    </w:p>
+    <w:p>
+      <w:pPr>
+        <w:jc w:val="left"/>
+      </w:pPr>
+      <w:r>
+        <w:t xml:space="preserve">In theory the </w:t>
       </w:r>
       <w:r>
         <w:rPr>
@@ -9883,24 +10324,10 @@
           <w:iCs/>
           <w:color w:val="002060"/>
         </w:rPr>
-        <w:t xml:space="preserve"> == 0)</w:t>
-      </w:r>
-      <w:r>
-        <w:rPr>
-          <w:i/>
-          <w:iCs/>
-          <w:color w:val="002060"/>
-        </w:rPr>
-        <w:t>…</w:t>
-      </w:r>
-      <w:r>
-        <w:t xml:space="preserve"> is not needed because </w:t>
-      </w:r>
-      <w:r>
-        <w:t>the current cycle time would be incremented by 0, but it allows for an early return to save operations</w:t>
-      </w:r>
-      <w:r>
-        <w:t xml:space="preserve"> (more important in </w:t>
+        <w:t xml:space="preserve"> == 0)…</w:t>
+      </w:r>
+      <w:r>
+        <w:t xml:space="preserve"> is not needed because the current cycle time would be incremented by 0, but it allows for an early return to save operations (more important in </w:t>
       </w:r>
       <w:r>
         <w:fldChar w:fldCharType="begin"/>
@@ -9923,14 +10350,11 @@
         <w:fldChar w:fldCharType="end"/>
       </w:r>
       <w:r>
-        <w:t>)</w:t>
-      </w:r>
-      <w:r>
-        <w:t>.</w:t>
+        <w:t>).</w:t>
       </w:r>
     </w:p>
-    <w:bookmarkStart w:id="55" w:name="_MON_1775051819"/>
-    <w:bookmarkEnd w:id="55"/>
+    <w:bookmarkStart w:id="57" w:name="_MON_1775051819"/>
+    <w:bookmarkEnd w:id="57"/>
     <w:p>
       <w:pPr>
         <w:keepNext/>
@@ -9946,7 +10370,7 @@
           <v:shape id="_x0000_i1035" type="#_x0000_t75" style="width:477.2pt;height:385.15pt" o:ole="">
             <v:imagedata r:id="rId33" o:title="" cropright="706f"/>
           </v:shape>
-          <o:OLEObject Type="Embed" ProgID="Word.OpenDocumentText.12" ShapeID="_x0000_i1035" DrawAspect="Content" ObjectID="_1775223659" r:id="rId34"/>
+          <o:OLEObject Type="Embed" ProgID="Word.OpenDocumentText.12" ShapeID="_x0000_i1035" DrawAspect="Content" ObjectID="_1775258186" r:id="rId34"/>
         </w:object>
       </w:r>
     </w:p>
@@ -9955,7 +10379,7 @@
         <w:pStyle w:val="Beschriftung"/>
         <w:jc w:val="left"/>
       </w:pPr>
-      <w:bookmarkStart w:id="56" w:name="_Toc164464992"/>
+      <w:bookmarkStart w:id="58" w:name="_Toc164644527"/>
       <w:r>
         <w:t xml:space="preserve">Codesegment </w:t>
       </w:r>
@@ -9980,7 +10404,7 @@
       <w:r>
         <w:t>: Relevant code in main() for Task D</w:t>
       </w:r>
-      <w:bookmarkEnd w:id="56"/>
+      <w:bookmarkEnd w:id="58"/>
       <w:r>
         <w:rPr>
           <w:rFonts w:cstheme="minorHAnsi"/>
@@ -10005,7 +10429,7 @@
           <w:szCs w:val="32"/>
         </w:rPr>
       </w:pPr>
-      <w:bookmarkStart w:id="57" w:name="_Toc164464961"/>
+      <w:bookmarkStart w:id="59" w:name="_Toc164644472"/>
       <w:r>
         <w:rPr>
           <w:rFonts w:cstheme="minorHAnsi"/>
@@ -10015,282 +10439,290 @@
         </w:rPr>
         <w:t>Discussion</w:t>
       </w:r>
-      <w:bookmarkEnd w:id="57"/>
+      <w:bookmarkEnd w:id="59"/>
     </w:p>
     <w:p>
       <w:pPr>
         <w:pStyle w:val="berschrift3"/>
       </w:pPr>
-      <w:bookmarkStart w:id="58" w:name="_Toc164464962"/>
+      <w:bookmarkStart w:id="60" w:name="_Toc164644473"/>
       <w:r>
         <w:t>Approach And Initial Thoughts</w:t>
       </w:r>
-      <w:bookmarkEnd w:id="58"/>
-    </w:p>
-    <w:p>
-      <w:pPr>
-        <w:spacing w:line="240" w:lineRule="auto"/>
-      </w:pPr>
-      <w:r>
-        <w:t>“How</w:t>
-      </w:r>
-      <w:r>
-        <w:t xml:space="preserve"> to</w:t>
-      </w:r>
-      <w:r>
-        <w:t xml:space="preserve"> check if a button state is changed?”</w:t>
-      </w:r>
-    </w:p>
-    <w:p>
-      <w:pPr>
-        <w:spacing w:line="240" w:lineRule="auto"/>
-        <w:ind w:left="720"/>
-      </w:pPr>
-      <w:r>
-        <w:t>To know if a button state is changed, the newly read button state has to be compared to the previous one. If they differ the button state changed.</w:t>
-      </w:r>
-    </w:p>
-    <w:p>
-      <w:pPr>
-        <w:spacing w:line="240" w:lineRule="auto"/>
-      </w:pPr>
-      <w:r>
-        <w:t xml:space="preserve">“Considerations for rising and </w:t>
-      </w:r>
-      <w:r>
-        <w:t>f</w:t>
-      </w:r>
-      <w:r>
-        <w:t>alling edge detections.”</w:t>
-      </w:r>
-    </w:p>
-    <w:p>
-      <w:pPr>
-        <w:spacing w:line="240" w:lineRule="auto"/>
-        <w:ind w:left="720"/>
-      </w:pPr>
-      <w:r>
-        <w:t xml:space="preserve">Ignoring </w:t>
-      </w:r>
-      <w:r>
-        <w:rPr>
-          <w:i/>
-        </w:rPr>
-        <w:t>how</w:t>
-      </w:r>
-      <w:r>
-        <w:t xml:space="preserve"> the button changed would result in the cycle time being update twice. Once when pressed and once when released. The task sheet requires</w:t>
-      </w:r>
-      <w:r>
-        <w:t xml:space="preserve"> the cycle time to update when </w:t>
-      </w:r>
-      <w:r>
-        <w:t xml:space="preserve">physically </w:t>
-      </w:r>
-      <w:r>
-        <w:rPr>
-          <w:i/>
-        </w:rPr>
-        <w:t xml:space="preserve">releasing </w:t>
-      </w:r>
-      <w:r>
-        <w:t>the button</w:t>
-      </w:r>
-      <w:r>
-        <w:t xml:space="preserve">. </w:t>
-      </w:r>
-    </w:p>
-    <w:p>
-      <w:pPr>
-        <w:spacing w:line="240" w:lineRule="auto"/>
-      </w:pPr>
-      <w:r>
-        <w:t>“</w:t>
-      </w:r>
-      <w:r>
-        <w:t xml:space="preserve">How should the </w:t>
-      </w:r>
-      <w:r>
-        <w:t>button ‘module’ to look like?”</w:t>
-      </w:r>
-    </w:p>
-    <w:p>
-      <w:pPr>
-        <w:spacing w:line="240" w:lineRule="auto"/>
-        <w:ind w:left="720"/>
-      </w:pPr>
-      <w:r>
-        <w:t xml:space="preserve">Implementing the necessities above needs a custom data structure for a button to save the previous button state and if the button has changed among other things to reduce the </w:t>
-      </w:r>
-      <w:r>
-        <w:t>number</w:t>
-      </w:r>
-      <w:r>
-        <w:t xml:space="preserve"> of parameters in function calls and provide readable code.</w:t>
-      </w:r>
-    </w:p>
-    <w:p>
-      <w:pPr>
-        <w:pStyle w:val="berschrift3"/>
-      </w:pPr>
-      <w:bookmarkStart w:id="59" w:name="_Ref164462552"/>
-      <w:bookmarkStart w:id="60" w:name="_Toc164464963"/>
-      <w:r>
-        <w:t>Limits</w:t>
-      </w:r>
-      <w:bookmarkEnd w:id="59"/>
       <w:bookmarkEnd w:id="60"/>
     </w:p>
     <w:p>
-      <w:r>
-        <w:t xml:space="preserve">The issue with this </w:t>
-      </w:r>
-      <w:r>
-        <w:t>implementation</w:t>
-      </w:r>
-      <w:r>
-        <w:t xml:space="preserve"> is, that a button is only checked </w:t>
-      </w:r>
-      <w:r>
-        <w:t xml:space="preserve">after a </w:t>
-      </w:r>
-      <w:r>
-        <w:t xml:space="preserve">blinking interval of the LED and does therefore not respond during a blinking cycle. With fast flashing the delay is barely noticeable but on slow delays you </w:t>
-      </w:r>
-      <w:r>
-        <w:t>must</w:t>
-      </w:r>
-      <w:r>
-        <w:t xml:space="preserve"> hold down the button a considerable amount of time until the frequency updates.</w:t>
+      <w:pPr>
+        <w:spacing w:line="240" w:lineRule="auto"/>
+      </w:pPr>
+      <w:r>
+        <w:t>“How</w:t>
+      </w:r>
+      <w:r>
+        <w:t xml:space="preserve"> to</w:t>
+      </w:r>
+      <w:r>
+        <w:t xml:space="preserve"> check if a button state is changed?”</w:t>
       </w:r>
     </w:p>
     <w:p>
-      <w:r>
-        <w:t xml:space="preserve">To create a delay, </w:t>
-      </w:r>
-      <w:proofErr w:type="spellStart"/>
-      <w:r>
-        <w:rPr>
-          <w:i/>
-          <w:color w:val="002060"/>
-        </w:rPr>
-        <w:t>HAL_Delay</w:t>
-      </w:r>
-      <w:proofErr w:type="spellEnd"/>
-      <w:r>
-        <w:rPr>
-          <w:i/>
-          <w:color w:val="002060"/>
-        </w:rPr>
-        <w:t>()</w:t>
-      </w:r>
-      <w:r>
-        <w:rPr>
-          <w:color w:val="002060"/>
-        </w:rPr>
-        <w:t xml:space="preserve"> </w:t>
-      </w:r>
-      <w:r>
-        <w:t xml:space="preserve">does nothing more than wait a certain time before continuing. This </w:t>
-      </w:r>
-      <w:r>
-        <w:t>causes the LED to flash</w:t>
-      </w:r>
-      <w:r>
-        <w:t>,</w:t>
-      </w:r>
-      <w:r>
-        <w:t xml:space="preserve"> </w:t>
-      </w:r>
-      <w:r>
-        <w:t xml:space="preserve">but also </w:t>
-      </w:r>
-      <w:r>
-        <w:t>prevents</w:t>
-      </w:r>
-      <w:r>
-        <w:t xml:space="preserve"> the </w:t>
-      </w:r>
-      <w:proofErr w:type="spellStart"/>
-      <w:r>
-        <w:rPr>
-          <w:i/>
-          <w:color w:val="002060"/>
-        </w:rPr>
-        <w:t>USR_BTN_Check</w:t>
-      </w:r>
-      <w:proofErr w:type="spellEnd"/>
-      <w:r>
-        <w:rPr>
-          <w:i/>
-          <w:color w:val="002060"/>
-        </w:rPr>
-        <w:t>()</w:t>
-      </w:r>
-      <w:r>
-        <w:rPr>
-          <w:color w:val="002060"/>
-        </w:rPr>
-        <w:t xml:space="preserve"> </w:t>
-      </w:r>
-      <w:r>
-        <w:t>function to be called during this wait.</w:t>
+      <w:pPr>
+        <w:spacing w:line="240" w:lineRule="auto"/>
+        <w:ind w:left="720"/>
+      </w:pPr>
+      <w:r>
+        <w:t xml:space="preserve">To know if a button state is changed, the newly read button state </w:t>
+      </w:r>
+      <w:proofErr w:type="gramStart"/>
+      <w:r>
+        <w:t>has to</w:t>
+      </w:r>
+      <w:proofErr w:type="gramEnd"/>
+      <w:r>
+        <w:t xml:space="preserve"> be compared to the previous one. If they differ the button state changed.</w:t>
       </w:r>
     </w:p>
     <w:p>
       <w:pPr>
-        <w:pStyle w:val="berschrift3"/>
-      </w:pPr>
-      <w:bookmarkStart w:id="61" w:name="_Toc164464964"/>
-      <w:r>
-        <w:t>Possible Solutions</w:t>
-      </w:r>
-      <w:bookmarkEnd w:id="61"/>
+        <w:spacing w:line="240" w:lineRule="auto"/>
+      </w:pPr>
+      <w:r>
+        <w:t xml:space="preserve">“Considerations for rising and </w:t>
+      </w:r>
+      <w:r>
+        <w:t>f</w:t>
+      </w:r>
+      <w:r>
+        <w:t>alling edge detections.”</w:t>
+      </w:r>
     </w:p>
     <w:p>
-      <w:r>
-        <w:t xml:space="preserve">The ideal behavior would be to update the blinking frequency with a short push on the button. This can be achieved with either </w:t>
-      </w:r>
-      <w:r>
-        <w:t>e</w:t>
-      </w:r>
-      <w:r>
-        <w:t xml:space="preserve">xternal </w:t>
-      </w:r>
-      <w:r>
-        <w:t>i</w:t>
-      </w:r>
-      <w:r>
-        <w:t xml:space="preserve">nterrupts on the </w:t>
-      </w:r>
-      <w:r>
-        <w:t>b</w:t>
-      </w:r>
-      <w:r>
-        <w:t xml:space="preserve">uttons or handling the LED </w:t>
-      </w:r>
-      <w:r>
-        <w:t>b</w:t>
-      </w:r>
-      <w:r>
-        <w:t>linking by a timer.</w:t>
+      <w:pPr>
+        <w:spacing w:line="240" w:lineRule="auto"/>
+        <w:ind w:left="720"/>
+      </w:pPr>
+      <w:r>
+        <w:t xml:space="preserve">Ignoring </w:t>
+      </w:r>
+      <w:r>
+        <w:rPr>
+          <w:i/>
+        </w:rPr>
+        <w:t>how</w:t>
+      </w:r>
+      <w:r>
+        <w:t xml:space="preserve"> the button changed would result in the cycle time being update twice. Once when pressed and once when released. The task sheet requires</w:t>
+      </w:r>
+      <w:r>
+        <w:t xml:space="preserve"> the cycle time to update when </w:t>
+      </w:r>
+      <w:r>
+        <w:t xml:space="preserve">physically </w:t>
+      </w:r>
+      <w:r>
+        <w:rPr>
+          <w:i/>
+        </w:rPr>
+        <w:t xml:space="preserve">releasing </w:t>
+      </w:r>
+      <w:r>
+        <w:t>the button</w:t>
+      </w:r>
+      <w:r>
+        <w:t xml:space="preserve">. </w:t>
       </w:r>
     </w:p>
     <w:p>
       <w:pPr>
+        <w:spacing w:line="240" w:lineRule="auto"/>
+      </w:pPr>
+      <w:r>
+        <w:t>“</w:t>
+      </w:r>
+      <w:r>
+        <w:t xml:space="preserve">How should the </w:t>
+      </w:r>
+      <w:r>
+        <w:t>button ‘module’ to look like?”</w:t>
+      </w:r>
+    </w:p>
+    <w:p>
+      <w:pPr>
+        <w:spacing w:line="240" w:lineRule="auto"/>
+        <w:ind w:left="720"/>
+      </w:pPr>
+      <w:r>
+        <w:t xml:space="preserve">Implementing the necessities above needs a custom data structure for a button to save the previous button state and if the button has changed among other things to reduce the </w:t>
+      </w:r>
+      <w:r>
+        <w:t>number</w:t>
+      </w:r>
+      <w:r>
+        <w:t xml:space="preserve"> of parameters in function calls and provide readable code.</w:t>
+      </w:r>
+    </w:p>
+    <w:p>
+      <w:pPr>
         <w:pStyle w:val="berschrift3"/>
       </w:pPr>
-      <w:bookmarkStart w:id="62" w:name="_Toc164464965"/>
-      <w:r>
-        <w:t>Issue</w:t>
-      </w:r>
-      <w:r>
-        <w:t>s</w:t>
-      </w:r>
+      <w:bookmarkStart w:id="61" w:name="_Ref164462552"/>
+      <w:bookmarkStart w:id="62" w:name="_Toc164644474"/>
+      <w:r>
+        <w:t>Limits</w:t>
+      </w:r>
+      <w:bookmarkEnd w:id="61"/>
       <w:bookmarkEnd w:id="62"/>
     </w:p>
     <w:p>
       <w:r>
+        <w:t xml:space="preserve">The issue with this </w:t>
+      </w:r>
+      <w:r>
+        <w:t>implementation</w:t>
+      </w:r>
+      <w:r>
+        <w:t xml:space="preserve"> is, that a button is only checked </w:t>
+      </w:r>
+      <w:r>
+        <w:t xml:space="preserve">after a </w:t>
+      </w:r>
+      <w:r>
+        <w:t xml:space="preserve">blinking interval of the LED and does therefore not respond during a blinking cycle. With fast flashing the delay is barely noticeable but on slow delays you </w:t>
+      </w:r>
+      <w:r>
+        <w:t>must</w:t>
+      </w:r>
+      <w:r>
+        <w:t xml:space="preserve"> hold down the button a considerable amount of time until the frequency updates.</w:t>
+      </w:r>
+    </w:p>
+    <w:p>
+      <w:r>
+        <w:t xml:space="preserve">To create a delay, </w:t>
+      </w:r>
+      <w:proofErr w:type="spellStart"/>
+      <w:r>
+        <w:rPr>
+          <w:i/>
+          <w:color w:val="002060"/>
+        </w:rPr>
+        <w:t>HAL_Delay</w:t>
+      </w:r>
+      <w:proofErr w:type="spellEnd"/>
+      <w:r>
+        <w:rPr>
+          <w:i/>
+          <w:color w:val="002060"/>
+        </w:rPr>
+        <w:t>()</w:t>
+      </w:r>
+      <w:r>
+        <w:rPr>
+          <w:color w:val="002060"/>
+        </w:rPr>
+        <w:t xml:space="preserve"> </w:t>
+      </w:r>
+      <w:r>
+        <w:t xml:space="preserve">does nothing more than wait a certain time before continuing. This </w:t>
+      </w:r>
+      <w:r>
+        <w:t>causes the LED to flash</w:t>
+      </w:r>
+      <w:r>
+        <w:t>,</w:t>
+      </w:r>
+      <w:r>
+        <w:t xml:space="preserve"> </w:t>
+      </w:r>
+      <w:r>
+        <w:t xml:space="preserve">but also </w:t>
+      </w:r>
+      <w:r>
+        <w:t>prevents</w:t>
+      </w:r>
+      <w:r>
+        <w:t xml:space="preserve"> the </w:t>
+      </w:r>
+      <w:proofErr w:type="spellStart"/>
+      <w:r>
+        <w:rPr>
+          <w:i/>
+          <w:color w:val="002060"/>
+        </w:rPr>
+        <w:t>USR_BTN_Check</w:t>
+      </w:r>
+      <w:proofErr w:type="spellEnd"/>
+      <w:r>
+        <w:rPr>
+          <w:i/>
+          <w:color w:val="002060"/>
+        </w:rPr>
+        <w:t>()</w:t>
+      </w:r>
+      <w:r>
+        <w:rPr>
+          <w:color w:val="002060"/>
+        </w:rPr>
+        <w:t xml:space="preserve"> </w:t>
+      </w:r>
+      <w:r>
+        <w:t>function to be called during this wait.</w:t>
+      </w:r>
+    </w:p>
+    <w:p>
+      <w:pPr>
+        <w:pStyle w:val="berschrift3"/>
+      </w:pPr>
+      <w:bookmarkStart w:id="63" w:name="_Toc164644475"/>
+      <w:r>
+        <w:t>Possible Solutions</w:t>
+      </w:r>
+      <w:bookmarkEnd w:id="63"/>
+    </w:p>
+    <w:p>
+      <w:r>
+        <w:t xml:space="preserve">The ideal behavior would be to update the blinking frequency with a short push on the button. This can be achieved with either </w:t>
+      </w:r>
+      <w:r>
+        <w:t>e</w:t>
+      </w:r>
+      <w:r>
+        <w:t xml:space="preserve">xternal </w:t>
+      </w:r>
+      <w:r>
+        <w:t>i</w:t>
+      </w:r>
+      <w:r>
+        <w:t xml:space="preserve">nterrupts on the </w:t>
+      </w:r>
+      <w:r>
+        <w:t>b</w:t>
+      </w:r>
+      <w:r>
+        <w:t xml:space="preserve">uttons or handling the LED </w:t>
+      </w:r>
+      <w:r>
+        <w:t>b</w:t>
+      </w:r>
+      <w:r>
+        <w:t>linking by a timer.</w:t>
+      </w:r>
+    </w:p>
+    <w:p>
+      <w:pPr>
+        <w:pStyle w:val="berschrift3"/>
+      </w:pPr>
+      <w:bookmarkStart w:id="64" w:name="_Toc164644476"/>
+      <w:r>
+        <w:t>Issue</w:t>
+      </w:r>
+      <w:r>
+        <w:t>s</w:t>
+      </w:r>
+      <w:bookmarkEnd w:id="64"/>
+    </w:p>
+    <w:p>
+      <w:r>
         <w:t>A potential issue would have been not noticing that the .</w:t>
       </w:r>
       <w:proofErr w:type="spellStart"/>
@@ -10312,8 +10744,8 @@
           <w:szCs w:val="40"/>
         </w:rPr>
       </w:pPr>
-      <w:bookmarkStart w:id="63" w:name="_Ref164459197"/>
-      <w:bookmarkStart w:id="64" w:name="_Toc164464966"/>
+      <w:bookmarkStart w:id="65" w:name="_Ref164459197"/>
+      <w:bookmarkStart w:id="66" w:name="_Toc164644477"/>
       <w:r>
         <w:rPr>
           <w:rFonts w:cstheme="minorHAnsi"/>
@@ -10330,8 +10762,8 @@
         </w:rPr>
         <w:t>s</w:t>
       </w:r>
-      <w:bookmarkEnd w:id="63"/>
-      <w:bookmarkEnd w:id="64"/>
+      <w:bookmarkEnd w:id="65"/>
+      <w:bookmarkEnd w:id="66"/>
     </w:p>
     <w:p>
       <w:pPr>
@@ -10348,7 +10780,7 @@
           <w:szCs w:val="32"/>
         </w:rPr>
       </w:pPr>
-      <w:bookmarkStart w:id="65" w:name="_Toc164464967"/>
+      <w:bookmarkStart w:id="67" w:name="_Toc164644478"/>
       <w:r>
         <w:rPr>
           <w:rFonts w:cstheme="minorHAnsi"/>
@@ -10358,7 +10790,7 @@
         </w:rPr>
         <w:t>Calculations</w:t>
       </w:r>
-      <w:bookmarkEnd w:id="65"/>
+      <w:bookmarkEnd w:id="67"/>
     </w:p>
     <w:tbl>
       <w:tblPr>
@@ -13765,7 +14197,7 @@
           <w:szCs w:val="24"/>
         </w:rPr>
       </w:pPr>
-      <w:bookmarkStart w:id="66" w:name="_Toc164465004"/>
+      <w:bookmarkStart w:id="68" w:name="_Toc164644516"/>
       <w:r>
         <w:t xml:space="preserve">Table </w:t>
       </w:r>
@@ -13782,7 +14214,7 @@
         <w:rPr>
           <w:noProof/>
         </w:rPr>
-        <w:t>5</w:t>
+        <w:t>6</w:t>
       </w:r>
       <w:r>
         <w:fldChar w:fldCharType="end"/>
@@ -13790,7 +14222,7 @@
       <w:r>
         <w:t>: Pin mask of the segment numbers</w:t>
       </w:r>
-      <w:bookmarkEnd w:id="66"/>
+      <w:bookmarkEnd w:id="68"/>
     </w:p>
     <w:p>
       <w:pPr>
@@ -13834,7 +14266,43 @@
         <w:rPr>
           <w:szCs w:val="24"/>
         </w:rPr>
-        <w:t>for each LED on the display would be very cumbersome. Therefor a function is implemented, which writes directly to the port of the segment display. This simplification only works if all LEDs of the segment</w:t>
+        <w:t xml:space="preserve">for each LED on the display would be very cumbersome. Therefor a function is implemented, which writes directly to the </w:t>
+      </w:r>
+      <w:r>
+        <w:rPr>
+          <w:szCs w:val="24"/>
+        </w:rPr>
+        <w:t>output data register</w:t>
+      </w:r>
+      <w:r>
+        <w:rPr>
+          <w:szCs w:val="24"/>
+        </w:rPr>
+        <w:t xml:space="preserve"> </w:t>
+      </w:r>
+      <w:r>
+        <w:rPr>
+          <w:szCs w:val="24"/>
+        </w:rPr>
+        <w:t xml:space="preserve">(ODR) </w:t>
+      </w:r>
+      <w:r>
+        <w:rPr>
+          <w:szCs w:val="24"/>
+        </w:rPr>
+        <w:t>of the segment display</w:t>
+      </w:r>
+      <w:r>
+        <w:rPr>
+          <w:szCs w:val="24"/>
+        </w:rPr>
+        <w:t xml:space="preserve"> port</w:t>
+      </w:r>
+      <w:r>
+        <w:rPr>
+          <w:szCs w:val="24"/>
+        </w:rPr>
+        <w:t>. This simplification only works if all LEDs of the segment</w:t>
       </w:r>
       <w:r>
         <w:rPr>
@@ -13862,8 +14330,8 @@
         <w:t>Using bit math, a map in form of an array is created which has also the convenience of returning the number mask of the index written in the brackets. In cases where there are less zeros than ones, the low pins are subtracted from the segment pin mask to shorten the expression.</w:t>
       </w:r>
     </w:p>
-    <w:bookmarkStart w:id="67" w:name="_MON_1775072599"/>
-    <w:bookmarkEnd w:id="67"/>
+    <w:bookmarkStart w:id="69" w:name="_MON_1775072599"/>
+    <w:bookmarkEnd w:id="69"/>
     <w:p>
       <w:pPr>
         <w:keepNext/>
@@ -13877,7 +14345,7 @@
           <v:shape id="_x0000_i1036" type="#_x0000_t75" style="width:453.6pt;height:170.9pt" o:ole="">
             <v:imagedata r:id="rId35" o:title=""/>
           </v:shape>
-          <o:OLEObject Type="Embed" ProgID="Word.OpenDocumentText.12" ShapeID="_x0000_i1036" DrawAspect="Content" ObjectID="_1775223660" r:id="rId36"/>
+          <o:OLEObject Type="Embed" ProgID="Word.OpenDocumentText.12" ShapeID="_x0000_i1036" DrawAspect="Content" ObjectID="_1775258187" r:id="rId36"/>
         </w:object>
       </w:r>
     </w:p>
@@ -13888,7 +14356,7 @@
           <w:szCs w:val="24"/>
         </w:rPr>
       </w:pPr>
-      <w:bookmarkStart w:id="68" w:name="_Toc164464993"/>
+      <w:bookmarkStart w:id="70" w:name="_Toc164644528"/>
       <w:r>
         <w:t xml:space="preserve">Codesegment </w:t>
       </w:r>
@@ -13913,7 +14381,7 @@
       <w:r>
         <w:t>: Pin Mask Map</w:t>
       </w:r>
-      <w:bookmarkEnd w:id="68"/>
+      <w:bookmarkEnd w:id="70"/>
     </w:p>
     <w:p>
       <w:pPr>
@@ -13929,7 +14397,7 @@
           <w:szCs w:val="32"/>
         </w:rPr>
       </w:pPr>
-      <w:bookmarkStart w:id="69" w:name="_Toc164464968"/>
+      <w:bookmarkStart w:id="71" w:name="_Toc164644479"/>
       <w:r>
         <w:rPr>
           <w:rFonts w:cstheme="minorHAnsi"/>
@@ -13939,7 +14407,7 @@
         </w:rPr>
         <w:t>Implementation</w:t>
       </w:r>
-      <w:bookmarkEnd w:id="69"/>
+      <w:bookmarkEnd w:id="71"/>
     </w:p>
     <w:p>
       <w:r>
@@ -13955,8 +14423,8 @@
         <w:t>well.</w:t>
       </w:r>
     </w:p>
-    <w:bookmarkStart w:id="70" w:name="_MON_1775073717"/>
-    <w:bookmarkEnd w:id="70"/>
+    <w:bookmarkStart w:id="72" w:name="_MON_1775073717"/>
+    <w:bookmarkEnd w:id="72"/>
     <w:p>
       <w:pPr>
         <w:keepNext/>
@@ -13966,7 +14434,7 @@
           <v:shape id="_x0000_i1037" type="#_x0000_t75" style="width:510.85pt;height:142.35pt" o:ole="">
             <v:imagedata r:id="rId37" o:title=""/>
           </v:shape>
-          <o:OLEObject Type="Embed" ProgID="Word.OpenDocumentText.12" ShapeID="_x0000_i1037" DrawAspect="Content" ObjectID="_1775223661" r:id="rId38"/>
+          <o:OLEObject Type="Embed" ProgID="Word.OpenDocumentText.12" ShapeID="_x0000_i1037" DrawAspect="Content" ObjectID="_1775258188" r:id="rId38"/>
         </w:object>
       </w:r>
     </w:p>
@@ -13974,7 +14442,7 @@
       <w:pPr>
         <w:pStyle w:val="Beschriftung"/>
       </w:pPr>
-      <w:bookmarkStart w:id="71" w:name="_Toc164464994"/>
+      <w:bookmarkStart w:id="73" w:name="_Toc164644529"/>
       <w:r>
         <w:t xml:space="preserve">Codesegment </w:t>
       </w:r>
@@ -13997,9 +14465,15 @@
         <w:fldChar w:fldCharType="end"/>
       </w:r>
       <w:r>
-        <w:t>: defines</w:t>
-      </w:r>
-      <w:bookmarkEnd w:id="71"/>
+        <w:t xml:space="preserve">: </w:t>
+      </w:r>
+      <w:r>
+        <w:t>D</w:t>
+      </w:r>
+      <w:r>
+        <w:t>efines for Task E</w:t>
+      </w:r>
+      <w:bookmarkEnd w:id="73"/>
     </w:p>
     <w:tbl>
       <w:tblPr>
@@ -14069,8 +14543,8 @@
             </w:r>
           </w:p>
         </w:tc>
-        <w:bookmarkStart w:id="72" w:name="_MON_1775073901"/>
-        <w:bookmarkEnd w:id="72"/>
+        <w:bookmarkStart w:id="74" w:name="_MON_1775073901"/>
+        <w:bookmarkEnd w:id="74"/>
         <w:tc>
           <w:tcPr>
             <w:tcW w:w="4071" w:type="dxa"/>
@@ -14084,7 +14558,7 @@
                 <v:shape id="_x0000_i1038" type="#_x0000_t75" style="width:188.25pt;height:113.9pt" o:ole="">
                   <v:imagedata r:id="rId39" o:title="" cropright="38361f"/>
                 </v:shape>
-                <o:OLEObject Type="Embed" ProgID="Word.OpenDocumentText.12" ShapeID="_x0000_i1038" DrawAspect="Content" ObjectID="_1775223662" r:id="rId40"/>
+                <o:OLEObject Type="Embed" ProgID="Word.OpenDocumentText.12" ShapeID="_x0000_i1038" DrawAspect="Content" ObjectID="_1775258189" r:id="rId40"/>
               </w:object>
             </w:r>
           </w:p>
@@ -14097,7 +14571,7 @@
                 <w:szCs w:val="22"/>
               </w:rPr>
             </w:pPr>
-            <w:bookmarkStart w:id="73" w:name="_Toc164464995"/>
+            <w:bookmarkStart w:id="75" w:name="_Toc164644530"/>
             <w:r>
               <w:t xml:space="preserve">Codesegment </w:t>
             </w:r>
@@ -14122,13 +14596,13 @@
             <w:r>
               <w:t>: Segment type</w:t>
             </w:r>
-            <w:bookmarkEnd w:id="73"/>
+            <w:bookmarkEnd w:id="75"/>
           </w:p>
         </w:tc>
       </w:tr>
     </w:tbl>
-    <w:bookmarkStart w:id="74" w:name="_MON_1775073947"/>
-    <w:bookmarkEnd w:id="74"/>
+    <w:bookmarkStart w:id="76" w:name="_MON_1775073947"/>
+    <w:bookmarkEnd w:id="76"/>
     <w:p>
       <w:pPr>
         <w:keepNext/>
@@ -14144,7 +14618,7 @@
           <v:shape id="_x0000_i1039" type="#_x0000_t75" style="width:510.85pt;height:128.1pt" o:ole="">
             <v:imagedata r:id="rId41" o:title=""/>
           </v:shape>
-          <o:OLEObject Type="Embed" ProgID="Word.OpenDocumentText.12" ShapeID="_x0000_i1039" DrawAspect="Content" ObjectID="_1775223663" r:id="rId42"/>
+          <o:OLEObject Type="Embed" ProgID="Word.OpenDocumentText.12" ShapeID="_x0000_i1039" DrawAspect="Content" ObjectID="_1775258190" r:id="rId42"/>
         </w:object>
       </w:r>
     </w:p>
@@ -14157,7 +14631,7 @@
           <w:szCs w:val="24"/>
         </w:rPr>
       </w:pPr>
-      <w:bookmarkStart w:id="75" w:name="_Toc164464996"/>
+      <w:bookmarkStart w:id="77" w:name="_Toc164644531"/>
       <w:r>
         <w:t xml:space="preserve">Codesegment </w:t>
       </w:r>
@@ -14190,7 +14664,7 @@
       <w:r>
         <w:t>()</w:t>
       </w:r>
-      <w:bookmarkEnd w:id="75"/>
+      <w:bookmarkEnd w:id="77"/>
     </w:p>
     <w:p>
       <w:r>
@@ -14215,8 +14689,8 @@
         <w:t>LIMIT macro is used here as well.</w:t>
       </w:r>
     </w:p>
-    <w:bookmarkStart w:id="76" w:name="_MON_1775074181"/>
-    <w:bookmarkEnd w:id="76"/>
+    <w:bookmarkStart w:id="78" w:name="_MON_1775074181"/>
+    <w:bookmarkEnd w:id="78"/>
     <w:p>
       <w:pPr>
         <w:keepNext/>
@@ -14231,7 +14705,7 @@
           <v:shape id="_x0000_i1040" type="#_x0000_t75" style="width:453.6pt;height:85.4pt" o:ole="">
             <v:imagedata r:id="rId43" o:title=""/>
           </v:shape>
-          <o:OLEObject Type="Embed" ProgID="Word.OpenDocumentText.12" ShapeID="_x0000_i1040" DrawAspect="Content" ObjectID="_1775223664" r:id="rId44"/>
+          <o:OLEObject Type="Embed" ProgID="Word.OpenDocumentText.12" ShapeID="_x0000_i1040" DrawAspect="Content" ObjectID="_1775258191" r:id="rId44"/>
         </w:object>
       </w:r>
     </w:p>
@@ -14244,7 +14718,7 @@
           <w:szCs w:val="24"/>
         </w:rPr>
       </w:pPr>
-      <w:bookmarkStart w:id="77" w:name="_Toc164464997"/>
+      <w:bookmarkStart w:id="79" w:name="_Toc164644532"/>
       <w:r>
         <w:t xml:space="preserve">Codesegment </w:t>
       </w:r>
@@ -14277,7 +14751,7 @@
       <w:r>
         <w:t>()</w:t>
       </w:r>
-      <w:bookmarkEnd w:id="77"/>
+      <w:bookmarkEnd w:id="79"/>
     </w:p>
     <w:p>
       <w:pPr>
@@ -14421,9 +14895,62 @@
         </w:rPr>
         <w:t>variable.</w:t>
       </w:r>
+      <w:r>
+        <w:rPr>
+          <w:iCs/>
+          <w:szCs w:val="24"/>
+        </w:rPr>
+        <w:t xml:space="preserve"> Checking if </w:t>
+      </w:r>
+      <w:proofErr w:type="spellStart"/>
+      <w:r>
+        <w:rPr>
+          <w:i/>
+          <w:color w:val="002060"/>
+          <w:szCs w:val="24"/>
+        </w:rPr>
+        <w:t>sgn</w:t>
+      </w:r>
+      <w:proofErr w:type="spellEnd"/>
+      <w:r>
+        <w:rPr>
+          <w:iCs/>
+          <w:color w:val="002060"/>
+          <w:szCs w:val="24"/>
+        </w:rPr>
+        <w:t xml:space="preserve"> </w:t>
+      </w:r>
+      <w:r>
+        <w:rPr>
+          <w:iCs/>
+          <w:szCs w:val="24"/>
+        </w:rPr>
+        <w:t>is equal to zero is now mor</w:t>
+      </w:r>
+      <w:r>
+        <w:rPr>
+          <w:iCs/>
+          <w:szCs w:val="24"/>
+        </w:rPr>
+        <w:t>e</w:t>
+      </w:r>
+      <w:r>
+        <w:rPr>
+          <w:iCs/>
+          <w:szCs w:val="24"/>
+        </w:rPr>
+        <w:t xml:space="preserve"> important because only new data should be written to the Output Data Register. Writing the same data over and over would be very redundant</w:t>
+      </w:r>
+      <w:r>
+        <w:rPr>
+          <w:iCs/>
+          <w:szCs w:val="24"/>
+        </w:rPr>
+        <w:t>.</w:t>
+      </w:r>
     </w:p>
-    <w:bookmarkStart w:id="78" w:name="_MON_1775074366"/>
-    <w:bookmarkEnd w:id="78"/>
+    <w:bookmarkStart w:id="80" w:name="_MON_1775074366"/>
+    <w:bookmarkEnd w:id="80"/>
     <w:p>
       <w:pPr>
         <w:keepNext/>
@@ -14438,7 +14965,7 @@
           <v:shape id="_x0000_i1041" type="#_x0000_t75" style="width:453.6pt;height:427.95pt" o:ole="">
             <v:imagedata r:id="rId45" o:title=""/>
           </v:shape>
-          <o:OLEObject Type="Embed" ProgID="Word.OpenDocumentText.12" ShapeID="_x0000_i1041" DrawAspect="Content" ObjectID="_1775223665" r:id="rId46"/>
+          <o:OLEObject Type="Embed" ProgID="Word.OpenDocumentText.12" ShapeID="_x0000_i1041" DrawAspect="Content" ObjectID="_1775258192" r:id="rId46"/>
         </w:object>
       </w:r>
     </w:p>
@@ -14446,7 +14973,7 @@
       <w:pPr>
         <w:pStyle w:val="Beschriftung"/>
       </w:pPr>
-      <w:bookmarkStart w:id="79" w:name="_Toc164464998"/>
+      <w:bookmarkStart w:id="81" w:name="_Toc164644533"/>
       <w:r>
         <w:t xml:space="preserve">Codesegment </w:t>
       </w:r>
@@ -14471,7 +14998,7 @@
       <w:r>
         <w:t>: Relevant code in main for Task E</w:t>
       </w:r>
-      <w:bookmarkEnd w:id="79"/>
+      <w:bookmarkEnd w:id="81"/>
     </w:p>
     <w:p/>
     <w:p/>
@@ -14489,7 +15016,7 @@
           <w:szCs w:val="32"/>
         </w:rPr>
       </w:pPr>
-      <w:bookmarkStart w:id="80" w:name="_Toc164464969"/>
+      <w:bookmarkStart w:id="82" w:name="_Toc164644480"/>
       <w:r>
         <w:rPr>
           <w:rFonts w:cstheme="minorHAnsi"/>
@@ -14499,7 +15026,7 @@
         </w:rPr>
         <w:t>Results</w:t>
       </w:r>
-      <w:bookmarkEnd w:id="80"/>
+      <w:bookmarkEnd w:id="82"/>
     </w:p>
     <w:p>
       <w:r>
@@ -14743,7 +15270,7 @@
           <w:noProof/>
         </w:rPr>
       </w:pPr>
-      <w:bookmarkStart w:id="81" w:name="_Toc164464981"/>
+      <w:bookmarkStart w:id="83" w:name="_Toc164644492"/>
       <w:r>
         <w:t xml:space="preserve">Figure </w:t>
       </w:r>
@@ -14768,7 +15295,7 @@
       <w:r>
         <w:t>: Results Task E</w:t>
       </w:r>
-      <w:bookmarkEnd w:id="81"/>
+      <w:bookmarkEnd w:id="83"/>
     </w:p>
     <w:p>
       <w:pPr>
@@ -14784,7 +15311,7 @@
           <w:szCs w:val="32"/>
         </w:rPr>
       </w:pPr>
-      <w:bookmarkStart w:id="82" w:name="_Toc164464970"/>
+      <w:bookmarkStart w:id="84" w:name="_Toc164644481"/>
       <w:r>
         <w:rPr>
           <w:rFonts w:cstheme="minorHAnsi"/>
@@ -14794,7 +15321,7 @@
         </w:rPr>
         <w:t>Discussion</w:t>
       </w:r>
-      <w:bookmarkEnd w:id="82"/>
+      <w:bookmarkEnd w:id="84"/>
     </w:p>
     <w:p>
       <w:r>
@@ -14816,97 +15343,105 @@
         <w:fldChar w:fldCharType="end"/>
       </w:r>
       <w:r>
-        <w:t xml:space="preserve"> from Task E, updating the cycle requires one to hold down a button for a longer period of time.</w:t>
+        <w:t xml:space="preserve"> from Task E, updating the cycle requires one to hold down a button for a longer </w:t>
+      </w:r>
+      <w:proofErr w:type="gramStart"/>
+      <w:r>
+        <w:t>period of time</w:t>
+      </w:r>
+      <w:proofErr w:type="gramEnd"/>
+      <w:r>
+        <w:t>.</w:t>
       </w:r>
     </w:p>
     <w:p>
       <w:pPr>
         <w:pStyle w:val="berschrift3"/>
       </w:pPr>
-      <w:bookmarkStart w:id="83" w:name="_Toc164464971"/>
+      <w:bookmarkStart w:id="85" w:name="_Toc164644482"/>
       <w:r>
         <w:t>Bit Math</w:t>
-      </w:r>
-      <w:bookmarkEnd w:id="83"/>
-    </w:p>
-    <w:p>
-      <w:r>
-        <w:t>Useful bit operations:</w:t>
-      </w:r>
-    </w:p>
-    <w:bookmarkStart w:id="84" w:name="_MON_1775076768"/>
-    <w:bookmarkEnd w:id="84"/>
-    <w:p>
-      <w:pPr>
-        <w:keepNext/>
-      </w:pPr>
-      <w:r>
-        <w:object w:dxaOrig="9072" w:dyaOrig="2280" w14:anchorId="66B85B35">
-          <v:shape id="_x0000_i1042" type="#_x0000_t75" style="width:453.6pt;height:113.9pt" o:ole="">
-            <v:imagedata r:id="rId50" o:title=""/>
-          </v:shape>
-          <o:OLEObject Type="Embed" ProgID="Word.OpenDocumentText.12" ShapeID="_x0000_i1042" DrawAspect="Content" ObjectID="_1775223666" r:id="rId51"/>
-        </w:object>
-      </w:r>
-    </w:p>
-    <w:p>
-      <w:pPr>
-        <w:pStyle w:val="Beschriftung"/>
-      </w:pPr>
-      <w:bookmarkStart w:id="85" w:name="_Toc164464999"/>
-      <w:r>
-        <w:t xml:space="preserve">Codesegment </w:t>
-      </w:r>
-      <w:r>
-        <w:fldChar w:fldCharType="begin"/>
-      </w:r>
-      <w:r>
-        <w:instrText xml:space="preserve"> SEQ Codesegment \* ARABIC </w:instrText>
-      </w:r>
-      <w:r>
-        <w:fldChar w:fldCharType="separate"/>
-      </w:r>
-      <w:r>
-        <w:rPr>
-          <w:noProof/>
-        </w:rPr>
-        <w:t>18</w:t>
-      </w:r>
-      <w:r>
-        <w:fldChar w:fldCharType="end"/>
-      </w:r>
-      <w:r>
-        <w:t xml:space="preserve">: </w:t>
-      </w:r>
-      <w:proofErr w:type="spellStart"/>
-      <w:r>
-        <w:t>Bitmath</w:t>
-      </w:r>
-      <w:proofErr w:type="spellEnd"/>
-      <w:r>
-        <w:t xml:space="preserve"> macros</w:t>
       </w:r>
       <w:bookmarkEnd w:id="85"/>
     </w:p>
     <w:p>
-      <w:pPr>
-        <w:pStyle w:val="berschrift1"/>
-      </w:pPr>
-      <w:bookmarkStart w:id="86" w:name="_Toc164464972"/>
-      <w:r>
-        <w:t>Index</w:t>
-      </w:r>
-      <w:bookmarkEnd w:id="86"/>
+      <w:r>
+        <w:t>Useful bit operations:</w:t>
+      </w:r>
+    </w:p>
+    <w:bookmarkStart w:id="86" w:name="_MON_1775076768"/>
+    <w:bookmarkEnd w:id="86"/>
+    <w:p>
+      <w:pPr>
+        <w:keepNext/>
+      </w:pPr>
+      <w:r>
+        <w:object w:dxaOrig="9072" w:dyaOrig="2280" w14:anchorId="66B85B35">
+          <v:shape id="_x0000_i1042" type="#_x0000_t75" style="width:453.65pt;height:113.95pt" o:ole="">
+            <v:imagedata r:id="rId50" o:title=""/>
+          </v:shape>
+          <o:OLEObject Type="Embed" ProgID="Word.OpenDocumentText.12" ShapeID="_x0000_i1042" DrawAspect="Content" ObjectID="_1775258193" r:id="rId51"/>
+        </w:object>
+      </w:r>
     </w:p>
     <w:p>
       <w:pPr>
+        <w:pStyle w:val="Beschriftung"/>
+      </w:pPr>
+      <w:bookmarkStart w:id="87" w:name="_Toc164644534"/>
+      <w:r>
+        <w:t xml:space="preserve">Codesegment </w:t>
+      </w:r>
+      <w:r>
+        <w:fldChar w:fldCharType="begin"/>
+      </w:r>
+      <w:r>
+        <w:instrText xml:space="preserve"> SEQ Codesegment \* ARABIC </w:instrText>
+      </w:r>
+      <w:r>
+        <w:fldChar w:fldCharType="separate"/>
+      </w:r>
+      <w:r>
+        <w:rPr>
+          <w:noProof/>
+        </w:rPr>
+        <w:t>18</w:t>
+      </w:r>
+      <w:r>
+        <w:fldChar w:fldCharType="end"/>
+      </w:r>
+      <w:r>
+        <w:t xml:space="preserve">: </w:t>
+      </w:r>
+      <w:proofErr w:type="spellStart"/>
+      <w:r>
+        <w:t>Bitmath</w:t>
+      </w:r>
+      <w:proofErr w:type="spellEnd"/>
+      <w:r>
+        <w:t xml:space="preserve"> macros</w:t>
+      </w:r>
+      <w:bookmarkEnd w:id="87"/>
+    </w:p>
+    <w:p>
+      <w:pPr>
+        <w:pStyle w:val="berschrift1"/>
+      </w:pPr>
+      <w:bookmarkStart w:id="88" w:name="_Toc164644483"/>
+      <w:r>
+        <w:t>Index</w:t>
+      </w:r>
+      <w:bookmarkEnd w:id="88"/>
+    </w:p>
+    <w:p>
+      <w:pPr>
         <w:pStyle w:val="berschrift2"/>
       </w:pPr>
-      <w:bookmarkStart w:id="87" w:name="_Toc164464973"/>
+      <w:bookmarkStart w:id="89" w:name="_Toc164644484"/>
       <w:r>
         <w:t>Figures</w:t>
       </w:r>
-      <w:bookmarkEnd w:id="87"/>
+      <w:bookmarkEnd w:id="89"/>
     </w:p>
     <w:p>
       <w:pPr>
@@ -14932,7 +15467,7 @@
       <w:r>
         <w:fldChar w:fldCharType="separate"/>
       </w:r>
-      <w:hyperlink w:anchor="_Toc164464976" w:history="1">
+      <w:hyperlink w:anchor="_Toc164644487" w:history="1">
         <w:r>
           <w:rPr>
             <w:rStyle w:val="Hyperlink"/>
@@ -14959,7 +15494,7 @@
             <w:noProof/>
             <w:webHidden/>
           </w:rPr>
-          <w:instrText xml:space="preserve"> PAGEREF _Toc164464976 \h </w:instrText>
+          <w:instrText xml:space="preserve"> PAGEREF _Toc164644487 \h </w:instrText>
         </w:r>
         <w:r>
           <w:rPr>
@@ -15005,7 +15540,7 @@
           <w14:ligatures w14:val="standardContextual"/>
         </w:rPr>
       </w:pPr>
-      <w:hyperlink w:anchor="_Toc164464977" w:history="1">
+      <w:hyperlink w:anchor="_Toc164644488" w:history="1">
         <w:r>
           <w:rPr>
             <w:rStyle w:val="Hyperlink"/>
@@ -15032,7 +15567,7 @@
             <w:noProof/>
             <w:webHidden/>
           </w:rPr>
-          <w:instrText xml:space="preserve"> PAGEREF _Toc164464977 \h </w:instrText>
+          <w:instrText xml:space="preserve"> PAGEREF _Toc164644488 \h </w:instrText>
         </w:r>
         <w:r>
           <w:rPr>
@@ -15078,7 +15613,7 @@
           <w14:ligatures w14:val="standardContextual"/>
         </w:rPr>
       </w:pPr>
-      <w:hyperlink w:anchor="_Toc164464978" w:history="1">
+      <w:hyperlink w:anchor="_Toc164644489" w:history="1">
         <w:r>
           <w:rPr>
             <w:rStyle w:val="Hyperlink"/>
@@ -15105,7 +15640,7 @@
             <w:noProof/>
             <w:webHidden/>
           </w:rPr>
-          <w:instrText xml:space="preserve"> PAGEREF _Toc164464978 \h </w:instrText>
+          <w:instrText xml:space="preserve"> PAGEREF _Toc164644489 \h </w:instrText>
         </w:r>
         <w:r>
           <w:rPr>
@@ -15151,7 +15686,7 @@
           <w14:ligatures w14:val="standardContextual"/>
         </w:rPr>
       </w:pPr>
-      <w:hyperlink w:anchor="_Toc164464979" w:history="1">
+      <w:hyperlink w:anchor="_Toc164644490" w:history="1">
         <w:r>
           <w:rPr>
             <w:rStyle w:val="Hyperlink"/>
@@ -15178,7 +15713,7 @@
             <w:noProof/>
             <w:webHidden/>
           </w:rPr>
-          <w:instrText xml:space="preserve"> PAGEREF _Toc164464979 \h </w:instrText>
+          <w:instrText xml:space="preserve"> PAGEREF _Toc164644490 \h </w:instrText>
         </w:r>
         <w:r>
           <w:rPr>
@@ -15224,7 +15759,7 @@
           <w14:ligatures w14:val="standardContextual"/>
         </w:rPr>
       </w:pPr>
-      <w:hyperlink w:anchor="_Toc164464980" w:history="1">
+      <w:hyperlink w:anchor="_Toc164644491" w:history="1">
         <w:r>
           <w:rPr>
             <w:rStyle w:val="Hyperlink"/>
@@ -15251,7 +15786,7 @@
             <w:noProof/>
             <w:webHidden/>
           </w:rPr>
-          <w:instrText xml:space="preserve"> PAGEREF _Toc164464980 \h </w:instrText>
+          <w:instrText xml:space="preserve"> PAGEREF _Toc164644491 \h </w:instrText>
         </w:r>
         <w:r>
           <w:rPr>
@@ -15297,7 +15832,7 @@
           <w14:ligatures w14:val="standardContextual"/>
         </w:rPr>
       </w:pPr>
-      <w:hyperlink w:anchor="_Toc164464981" w:history="1">
+      <w:hyperlink w:anchor="_Toc164644492" w:history="1">
         <w:r>
           <w:rPr>
             <w:rStyle w:val="Hyperlink"/>
@@ -15324,7 +15859,7 @@
             <w:noProof/>
             <w:webHidden/>
           </w:rPr>
-          <w:instrText xml:space="preserve"> PAGEREF _Toc164464981 \h </w:instrText>
+          <w:instrText xml:space="preserve"> PAGEREF _Toc164644492 \h </w:instrText>
         </w:r>
         <w:r>
           <w:rPr>
@@ -15364,7 +15899,7 @@
       <w:pPr>
         <w:pStyle w:val="berschrift2"/>
       </w:pPr>
-      <w:bookmarkStart w:id="88" w:name="_Toc164464974"/>
+      <w:bookmarkStart w:id="90" w:name="_Toc164644485"/>
       <w:r>
         <w:t xml:space="preserve">Code </w:t>
       </w:r>
@@ -15374,7 +15909,7 @@
       <w:r>
         <w:t>egments</w:t>
       </w:r>
-      <w:bookmarkEnd w:id="88"/>
+      <w:bookmarkEnd w:id="90"/>
     </w:p>
     <w:p>
       <w:pPr>
@@ -15400,7 +15935,7 @@
       <w:r>
         <w:fldChar w:fldCharType="separate"/>
       </w:r>
-      <w:hyperlink w:anchor="_Toc164464982" w:history="1">
+      <w:hyperlink w:anchor="_Toc164644517" w:history="1">
         <w:r>
           <w:rPr>
             <w:rStyle w:val="Hyperlink"/>
@@ -15427,7 +15962,7 @@
             <w:noProof/>
             <w:webHidden/>
           </w:rPr>
-          <w:instrText xml:space="preserve"> PAGEREF _Toc164464982 \h </w:instrText>
+          <w:instrText xml:space="preserve"> PAGEREF _Toc164644517 \h </w:instrText>
         </w:r>
         <w:r>
           <w:rPr>
@@ -15473,7 +16008,7 @@
           <w14:ligatures w14:val="standardContextual"/>
         </w:rPr>
       </w:pPr>
-      <w:hyperlink w:anchor="_Toc164464983" w:history="1">
+      <w:hyperlink w:anchor="_Toc164644518" w:history="1">
         <w:r>
           <w:rPr>
             <w:rStyle w:val="Hyperlink"/>
@@ -15500,7 +16035,7 @@
             <w:noProof/>
             <w:webHidden/>
           </w:rPr>
-          <w:instrText xml:space="preserve"> PAGEREF _Toc164464983 \h </w:instrText>
+          <w:instrText xml:space="preserve"> PAGEREF _Toc164644518 \h </w:instrText>
         </w:r>
         <w:r>
           <w:rPr>
@@ -15546,13 +16081,13 @@
           <w14:ligatures w14:val="standardContextual"/>
         </w:rPr>
       </w:pPr>
-      <w:hyperlink w:anchor="_Toc164464984" w:history="1">
+      <w:hyperlink w:anchor="_Toc164644519" w:history="1">
         <w:r>
           <w:rPr>
             <w:rStyle w:val="Hyperlink"/>
             <w:noProof/>
           </w:rPr>
-          <w:t>Codesegment 3: Alternatie Flash Function</w:t>
+          <w:t>Codesegment 3: Alternative Flash Function</w:t>
         </w:r>
         <w:r>
           <w:rPr>
@@ -15573,7 +16108,7 @@
             <w:noProof/>
             <w:webHidden/>
           </w:rPr>
-          <w:instrText xml:space="preserve"> PAGEREF _Toc164464984 \h </w:instrText>
+          <w:instrText xml:space="preserve"> PAGEREF _Toc164644519 \h </w:instrText>
         </w:r>
         <w:r>
           <w:rPr>
@@ -15619,7 +16154,7 @@
           <w14:ligatures w14:val="standardContextual"/>
         </w:rPr>
       </w:pPr>
-      <w:hyperlink w:anchor="_Toc164464985" w:history="1">
+      <w:hyperlink w:anchor="_Toc164644520" w:history="1">
         <w:r>
           <w:rPr>
             <w:rStyle w:val="Hyperlink"/>
@@ -15646,7 +16181,7 @@
             <w:noProof/>
             <w:webHidden/>
           </w:rPr>
-          <w:instrText xml:space="preserve"> PAGEREF _Toc164464985 \h </w:instrText>
+          <w:instrText xml:space="preserve"> PAGEREF _Toc164644520 \h </w:instrText>
         </w:r>
         <w:r>
           <w:rPr>
@@ -15692,7 +16227,7 @@
           <w14:ligatures w14:val="standardContextual"/>
         </w:rPr>
       </w:pPr>
-      <w:hyperlink w:anchor="_Toc164464986" w:history="1">
+      <w:hyperlink w:anchor="_Toc164644521" w:history="1">
         <w:r>
           <w:rPr>
             <w:rStyle w:val="Hyperlink"/>
@@ -15719,7 +16254,7 @@
             <w:noProof/>
             <w:webHidden/>
           </w:rPr>
-          <w:instrText xml:space="preserve"> PAGEREF _Toc164464986 \h </w:instrText>
+          <w:instrText xml:space="preserve"> PAGEREF _Toc164644521 \h </w:instrText>
         </w:r>
         <w:r>
           <w:rPr>
@@ -15765,7 +16300,7 @@
           <w14:ligatures w14:val="standardContextual"/>
         </w:rPr>
       </w:pPr>
-      <w:hyperlink w:anchor="_Toc164464987" w:history="1">
+      <w:hyperlink w:anchor="_Toc164644522" w:history="1">
         <w:r>
           <w:rPr>
             <w:rStyle w:val="Hyperlink"/>
@@ -15792,7 +16327,7 @@
             <w:noProof/>
             <w:webHidden/>
           </w:rPr>
-          <w:instrText xml:space="preserve"> PAGEREF _Toc164464987 \h </w:instrText>
+          <w:instrText xml:space="preserve"> PAGEREF _Toc164644522 \h </w:instrText>
         </w:r>
         <w:r>
           <w:rPr>
@@ -15838,13 +16373,13 @@
           <w14:ligatures w14:val="standardContextual"/>
         </w:rPr>
       </w:pPr>
-      <w:hyperlink w:anchor="_Toc164464988" w:history="1">
+      <w:hyperlink w:anchor="_Toc164644523" w:history="1">
         <w:r>
           <w:rPr>
             <w:rStyle w:val="Hyperlink"/>
             <w:noProof/>
           </w:rPr>
-          <w:t>Codesegment 7: Task D defines and macros.</w:t>
+          <w:t>Codesegment 7: Defines and Macros for Task D.</w:t>
         </w:r>
         <w:r>
           <w:rPr>
@@ -15865,7 +16400,7 @@
             <w:noProof/>
             <w:webHidden/>
           </w:rPr>
-          <w:instrText xml:space="preserve"> PAGEREF _Toc164464988 \h </w:instrText>
+          <w:instrText xml:space="preserve"> PAGEREF _Toc164644523 \h </w:instrText>
         </w:r>
         <w:r>
           <w:rPr>
@@ -15911,7 +16446,7 @@
           <w14:ligatures w14:val="standardContextual"/>
         </w:rPr>
       </w:pPr>
-      <w:hyperlink w:anchor="_Toc164464989" w:history="1">
+      <w:hyperlink w:anchor="_Toc164644524" w:history="1">
         <w:r>
           <w:rPr>
             <w:rStyle w:val="Hyperlink"/>
@@ -15938,7 +16473,7 @@
             <w:noProof/>
             <w:webHidden/>
           </w:rPr>
-          <w:instrText xml:space="preserve"> PAGEREF _Toc164464989 \h </w:instrText>
+          <w:instrText xml:space="preserve"> PAGEREF _Toc164644524 \h </w:instrText>
         </w:r>
         <w:r>
           <w:rPr>
@@ -15984,7 +16519,7 @@
           <w14:ligatures w14:val="standardContextual"/>
         </w:rPr>
       </w:pPr>
-      <w:hyperlink w:anchor="_Toc164464990" w:history="1">
+      <w:hyperlink w:anchor="_Toc164644525" w:history="1">
         <w:r>
           <w:rPr>
             <w:rStyle w:val="Hyperlink"/>
@@ -16011,7 +16546,7 @@
             <w:noProof/>
             <w:webHidden/>
           </w:rPr>
-          <w:instrText xml:space="preserve"> PAGEREF _Toc164464990 \h </w:instrText>
+          <w:instrText xml:space="preserve"> PAGEREF _Toc164644525 \h </w:instrText>
         </w:r>
         <w:r>
           <w:rPr>
@@ -16057,7 +16592,7 @@
           <w14:ligatures w14:val="standardContextual"/>
         </w:rPr>
       </w:pPr>
-      <w:hyperlink w:anchor="_Toc164464991" w:history="1">
+      <w:hyperlink w:anchor="_Toc164644526" w:history="1">
         <w:r>
           <w:rPr>
             <w:rStyle w:val="Hyperlink"/>
@@ -16084,7 +16619,7 @@
             <w:noProof/>
             <w:webHidden/>
           </w:rPr>
-          <w:instrText xml:space="preserve"> PAGEREF _Toc164464991 \h </w:instrText>
+          <w:instrText xml:space="preserve"> PAGEREF _Toc164644526 \h </w:instrText>
         </w:r>
         <w:r>
           <w:rPr>
@@ -16130,7 +16665,7 @@
           <w14:ligatures w14:val="standardContextual"/>
         </w:rPr>
       </w:pPr>
-      <w:hyperlink w:anchor="_Toc164464992" w:history="1">
+      <w:hyperlink w:anchor="_Toc164644527" w:history="1">
         <w:r>
           <w:rPr>
             <w:rStyle w:val="Hyperlink"/>
@@ -16157,7 +16692,7 @@
             <w:noProof/>
             <w:webHidden/>
           </w:rPr>
-          <w:instrText xml:space="preserve"> PAGEREF _Toc164464992 \h </w:instrText>
+          <w:instrText xml:space="preserve"> PAGEREF _Toc164644527 \h </w:instrText>
         </w:r>
         <w:r>
           <w:rPr>
@@ -16203,7 +16738,7 @@
           <w14:ligatures w14:val="standardContextual"/>
         </w:rPr>
       </w:pPr>
-      <w:hyperlink w:anchor="_Toc164464993" w:history="1">
+      <w:hyperlink w:anchor="_Toc164644528" w:history="1">
         <w:r>
           <w:rPr>
             <w:rStyle w:val="Hyperlink"/>
@@ -16230,7 +16765,7 @@
             <w:noProof/>
             <w:webHidden/>
           </w:rPr>
-          <w:instrText xml:space="preserve"> PAGEREF _Toc164464993 \h </w:instrText>
+          <w:instrText xml:space="preserve"> PAGEREF _Toc164644528 \h </w:instrText>
         </w:r>
         <w:r>
           <w:rPr>
@@ -16276,13 +16811,13 @@
           <w14:ligatures w14:val="standardContextual"/>
         </w:rPr>
       </w:pPr>
-      <w:hyperlink w:anchor="_Toc164464994" w:history="1">
+      <w:hyperlink w:anchor="_Toc164644529" w:history="1">
         <w:r>
           <w:rPr>
             <w:rStyle w:val="Hyperlink"/>
             <w:noProof/>
           </w:rPr>
-          <w:t>Codesegment 13: defines</w:t>
+          <w:t>Codesegment 13: Defines for Task E</w:t>
         </w:r>
         <w:r>
           <w:rPr>
@@ -16303,7 +16838,7 @@
             <w:noProof/>
             <w:webHidden/>
           </w:rPr>
-          <w:instrText xml:space="preserve"> PAGEREF _Toc164464994 \h </w:instrText>
+          <w:instrText xml:space="preserve"> PAGEREF _Toc164644529 \h </w:instrText>
         </w:r>
         <w:r>
           <w:rPr>
@@ -16349,7 +16884,7 @@
           <w14:ligatures w14:val="standardContextual"/>
         </w:rPr>
       </w:pPr>
-      <w:hyperlink w:anchor="_Toc164464995" w:history="1">
+      <w:hyperlink w:anchor="_Toc164644530" w:history="1">
         <w:r>
           <w:rPr>
             <w:rStyle w:val="Hyperlink"/>
@@ -16376,7 +16911,7 @@
             <w:noProof/>
             <w:webHidden/>
           </w:rPr>
-          <w:instrText xml:space="preserve"> PAGEREF _Toc164464995 \h </w:instrText>
+          <w:instrText xml:space="preserve"> PAGEREF _Toc164644530 \h </w:instrText>
         </w:r>
         <w:r>
           <w:rPr>
@@ -16422,7 +16957,7 @@
           <w14:ligatures w14:val="standardContextual"/>
         </w:rPr>
       </w:pPr>
-      <w:hyperlink w:anchor="_Toc164464996" w:history="1">
+      <w:hyperlink w:anchor="_Toc164644531" w:history="1">
         <w:r>
           <w:rPr>
             <w:rStyle w:val="Hyperlink"/>
@@ -16449,7 +16984,7 @@
             <w:noProof/>
             <w:webHidden/>
           </w:rPr>
-          <w:instrText xml:space="preserve"> PAGEREF _Toc164464996 \h </w:instrText>
+          <w:instrText xml:space="preserve"> PAGEREF _Toc164644531 \h </w:instrText>
         </w:r>
         <w:r>
           <w:rPr>
@@ -16495,7 +17030,7 @@
           <w14:ligatures w14:val="standardContextual"/>
         </w:rPr>
       </w:pPr>
-      <w:hyperlink w:anchor="_Toc164464997" w:history="1">
+      <w:hyperlink w:anchor="_Toc164644532" w:history="1">
         <w:r>
           <w:rPr>
             <w:rStyle w:val="Hyperlink"/>
@@ -16522,7 +17057,7 @@
             <w:noProof/>
             <w:webHidden/>
           </w:rPr>
-          <w:instrText xml:space="preserve"> PAGEREF _Toc164464997 \h </w:instrText>
+          <w:instrText xml:space="preserve"> PAGEREF _Toc164644532 \h </w:instrText>
         </w:r>
         <w:r>
           <w:rPr>
@@ -16568,7 +17103,7 @@
           <w14:ligatures w14:val="standardContextual"/>
         </w:rPr>
       </w:pPr>
-      <w:hyperlink w:anchor="_Toc164464998" w:history="1">
+      <w:hyperlink w:anchor="_Toc164644533" w:history="1">
         <w:r>
           <w:rPr>
             <w:rStyle w:val="Hyperlink"/>
@@ -16595,7 +17130,7 @@
             <w:noProof/>
             <w:webHidden/>
           </w:rPr>
-          <w:instrText xml:space="preserve"> PAGEREF _Toc164464998 \h </w:instrText>
+          <w:instrText xml:space="preserve"> PAGEREF _Toc164644533 \h </w:instrText>
         </w:r>
         <w:r>
           <w:rPr>
@@ -16641,7 +17176,7 @@
           <w14:ligatures w14:val="standardContextual"/>
         </w:rPr>
       </w:pPr>
-      <w:hyperlink w:anchor="_Toc164464999" w:history="1">
+      <w:hyperlink w:anchor="_Toc164644534" w:history="1">
         <w:r>
           <w:rPr>
             <w:rStyle w:val="Hyperlink"/>
@@ -16668,7 +17203,7 @@
             <w:noProof/>
             <w:webHidden/>
           </w:rPr>
-          <w:instrText xml:space="preserve"> PAGEREF _Toc164464999 \h </w:instrText>
+          <w:instrText xml:space="preserve"> PAGEREF _Toc164644534 \h </w:instrText>
         </w:r>
         <w:r>
           <w:rPr>
@@ -16708,11 +17243,11 @@
       <w:pPr>
         <w:pStyle w:val="berschrift2"/>
       </w:pPr>
-      <w:bookmarkStart w:id="89" w:name="_Toc164464975"/>
+      <w:bookmarkStart w:id="91" w:name="_Toc164644486"/>
       <w:r>
         <w:t>Tables</w:t>
       </w:r>
-      <w:bookmarkEnd w:id="89"/>
+      <w:bookmarkEnd w:id="91"/>
     </w:p>
     <w:p>
       <w:pPr>
@@ -16738,7 +17273,7 @@
       <w:r>
         <w:fldChar w:fldCharType="separate"/>
       </w:r>
-      <w:hyperlink w:anchor="_Toc164465000" w:history="1">
+      <w:hyperlink w:anchor="_Toc164644511" w:history="1">
         <w:r>
           <w:rPr>
             <w:rStyle w:val="Hyperlink"/>
@@ -16765,7 +17300,7 @@
             <w:noProof/>
             <w:webHidden/>
           </w:rPr>
-          <w:instrText xml:space="preserve"> PAGEREF _Toc164465000 \h </w:instrText>
+          <w:instrText xml:space="preserve"> PAGEREF _Toc164644511 \h </w:instrText>
         </w:r>
         <w:r>
           <w:rPr>
@@ -16811,7 +17346,7 @@
           <w14:ligatures w14:val="standardContextual"/>
         </w:rPr>
       </w:pPr>
-      <w:hyperlink w:anchor="_Toc164465001" w:history="1">
+      <w:hyperlink w:anchor="_Toc164644512" w:history="1">
         <w:r>
           <w:rPr>
             <w:rStyle w:val="Hyperlink"/>
@@ -16838,7 +17373,7 @@
             <w:noProof/>
             <w:webHidden/>
           </w:rPr>
-          <w:instrText xml:space="preserve"> PAGEREF _Toc164465001 \h </w:instrText>
+          <w:instrText xml:space="preserve"> PAGEREF _Toc164644512 \h </w:instrText>
         </w:r>
         <w:r>
           <w:rPr>
@@ -16884,7 +17419,7 @@
           <w14:ligatures w14:val="standardContextual"/>
         </w:rPr>
       </w:pPr>
-      <w:hyperlink w:anchor="_Toc164465002" w:history="1">
+      <w:hyperlink w:anchor="_Toc164644513" w:history="1">
         <w:r>
           <w:rPr>
             <w:rStyle w:val="Hyperlink"/>
@@ -16911,7 +17446,7 @@
             <w:noProof/>
             <w:webHidden/>
           </w:rPr>
-          <w:instrText xml:space="preserve"> PAGEREF _Toc164465002 \h </w:instrText>
+          <w:instrText xml:space="preserve"> PAGEREF _Toc164644513 \h </w:instrText>
         </w:r>
         <w:r>
           <w:rPr>
@@ -16957,7 +17492,7 @@
           <w14:ligatures w14:val="standardContextual"/>
         </w:rPr>
       </w:pPr>
-      <w:hyperlink w:anchor="_Toc164465003" w:history="1">
+      <w:hyperlink w:anchor="_Toc164644514" w:history="1">
         <w:r>
           <w:rPr>
             <w:rStyle w:val="Hyperlink"/>
@@ -16984,7 +17519,7 @@
             <w:noProof/>
             <w:webHidden/>
           </w:rPr>
-          <w:instrText xml:space="preserve"> PAGEREF _Toc164465003 \h </w:instrText>
+          <w:instrText xml:space="preserve"> PAGEREF _Toc164644514 \h </w:instrText>
         </w:r>
         <w:r>
           <w:rPr>
@@ -17030,13 +17565,13 @@
           <w14:ligatures w14:val="standardContextual"/>
         </w:rPr>
       </w:pPr>
-      <w:hyperlink w:anchor="_Toc164465004" w:history="1">
+      <w:hyperlink w:anchor="_Toc164644515" w:history="1">
         <w:r>
           <w:rPr>
             <w:rStyle w:val="Hyperlink"/>
             <w:noProof/>
           </w:rPr>
-          <w:t>Table 5: Pin mask of the segment numbers</w:t>
+          <w:t>Table 5: sgn Table</w:t>
         </w:r>
         <w:r>
           <w:rPr>
@@ -17057,7 +17592,80 @@
             <w:noProof/>
             <w:webHidden/>
           </w:rPr>
-          <w:instrText xml:space="preserve"> PAGEREF _Toc164465004 \h </w:instrText>
+          <w:instrText xml:space="preserve"> PAGEREF _Toc164644515 \h </w:instrText>
+        </w:r>
+        <w:r>
+          <w:rPr>
+            <w:noProof/>
+            <w:webHidden/>
+          </w:rPr>
+        </w:r>
+        <w:r>
+          <w:rPr>
+            <w:noProof/>
+            <w:webHidden/>
+          </w:rPr>
+          <w:fldChar w:fldCharType="separate"/>
+        </w:r>
+        <w:r>
+          <w:rPr>
+            <w:noProof/>
+            <w:webHidden/>
+          </w:rPr>
+          <w:t>11</w:t>
+        </w:r>
+        <w:r>
+          <w:rPr>
+            <w:noProof/>
+            <w:webHidden/>
+          </w:rPr>
+          <w:fldChar w:fldCharType="end"/>
+        </w:r>
+      </w:hyperlink>
+    </w:p>
+    <w:p>
+      <w:pPr>
+        <w:pStyle w:val="Abbildungsverzeichnis"/>
+        <w:tabs>
+          <w:tab w:val="right" w:leader="dot" w:pos="9736"/>
+        </w:tabs>
+        <w:rPr>
+          <w:rFonts w:eastAsiaTheme="minorEastAsia"/>
+          <w:noProof/>
+          <w:kern w:val="2"/>
+          <w:szCs w:val="24"/>
+          <w:lang w:val="de-DE" w:eastAsia="de-DE"/>
+          <w14:ligatures w14:val="standardContextual"/>
+        </w:rPr>
+      </w:pPr>
+      <w:hyperlink w:anchor="_Toc164644516" w:history="1">
+        <w:r>
+          <w:rPr>
+            <w:rStyle w:val="Hyperlink"/>
+            <w:noProof/>
+          </w:rPr>
+          <w:t>Table 6: Pin mask of the segment numbers</w:t>
+        </w:r>
+        <w:r>
+          <w:rPr>
+            <w:noProof/>
+            <w:webHidden/>
+          </w:rPr>
+          <w:tab/>
+        </w:r>
+        <w:r>
+          <w:rPr>
+            <w:noProof/>
+            <w:webHidden/>
+          </w:rPr>
+          <w:fldChar w:fldCharType="begin"/>
+        </w:r>
+        <w:r>
+          <w:rPr>
+            <w:noProof/>
+            <w:webHidden/>
+          </w:rPr>
+          <w:instrText xml:space="preserve"> PAGEREF _Toc164644516 \h </w:instrText>
         </w:r>
         <w:r>
           <w:rPr>

</xml_diff>